<commit_message>
* Modified TestPlanCases_ByKelvin.docx : Added one more test case on Contact class * Modified Contact class : Handle case of null value inputs during initialization * Added Time spent per member per week and activity.docx
</commit_message>
<xml_diff>
--- a/doc/Analysis Design Testing/TestPlanCases_ByKelvin.docx
+++ b/doc/Analysis Design Testing/TestPlanCases_ByKelvin.docx
@@ -5,7 +5,6 @@
     <w:p>
       <w:pPr>
         <w:rPr>
-          <w:rFonts w:hint="eastAsia"/>
           <w:lang w:eastAsia="zh-TW"/>
         </w:rPr>
       </w:pPr>
@@ -152,7 +151,6 @@
           <w:p>
             <w:pPr>
               <w:rPr>
-                <w:rFonts w:hint="eastAsia"/>
                 <w:b w:val="0"/>
                 <w:lang w:eastAsia="zh-TW"/>
               </w:rPr>
@@ -169,7 +167,6 @@
           <w:p>
             <w:pPr>
               <w:rPr>
-                <w:rFonts w:hint="eastAsia"/>
                 <w:b w:val="0"/>
                 <w:lang w:eastAsia="zh-TW"/>
               </w:rPr>
@@ -196,7 +193,6 @@
             <w:pPr>
               <w:cnfStyle w:val="000000100000"/>
               <w:rPr>
-                <w:rFonts w:hint="eastAsia"/>
                 <w:lang w:eastAsia="zh-TW"/>
               </w:rPr>
             </w:pPr>
@@ -221,7 +217,6 @@
             <w:pPr>
               <w:cnfStyle w:val="000000100000"/>
               <w:rPr>
-                <w:rFonts w:hint="eastAsia"/>
                 <w:lang w:eastAsia="zh-TW"/>
               </w:rPr>
             </w:pPr>
@@ -246,7 +241,6 @@
             <w:pPr>
               <w:cnfStyle w:val="000000100000"/>
               <w:rPr>
-                <w:rFonts w:hint="eastAsia"/>
                 <w:lang w:eastAsia="zh-TW"/>
               </w:rPr>
             </w:pPr>
@@ -271,7 +265,6 @@
             <w:pPr>
               <w:cnfStyle w:val="000000100000"/>
               <w:rPr>
-                <w:rFonts w:hint="eastAsia"/>
                 <w:lang w:eastAsia="zh-TW"/>
               </w:rPr>
             </w:pPr>
@@ -298,6 +291,106 @@
               </w:rPr>
               <w:t>() method</w:t>
             </w:r>
+          </w:p>
+        </w:tc>
+      </w:tr>
+      <w:tr>
+        <w:tc>
+          <w:tcPr>
+            <w:cnfStyle w:val="001000000000"/>
+            <w:tcW w:w="2166" w:type="dxa"/>
+          </w:tcPr>
+          <w:p>
+            <w:pPr>
+              <w:rPr>
+                <w:rFonts w:hint="eastAsia"/>
+                <w:b w:val="0"/>
+                <w:lang w:eastAsia="zh-TW"/>
+              </w:rPr>
+            </w:pPr>
+            <w:r>
+              <w:rPr>
+                <w:rFonts w:hint="eastAsia"/>
+                <w:b w:val="0"/>
+                <w:lang w:eastAsia="zh-TW"/>
+              </w:rPr>
+              <w:t>Create a contact object with some null values and try to print the details</w:t>
+            </w:r>
+          </w:p>
+        </w:tc>
+        <w:tc>
+          <w:tcPr>
+            <w:tcW w:w="1824" w:type="dxa"/>
+          </w:tcPr>
+          <w:p>
+            <w:pPr>
+              <w:cnfStyle w:val="000000000000"/>
+              <w:rPr>
+                <w:rFonts w:hint="eastAsia"/>
+                <w:lang w:eastAsia="zh-TW"/>
+              </w:rPr>
+            </w:pPr>
+            <w:r>
+              <w:rPr>
+                <w:rFonts w:hint="eastAsia"/>
+                <w:lang w:eastAsia="zh-TW"/>
+              </w:rPr>
+              <w:t>Correct details printed on screen. An empty string will be printed for those attributes which are null during construction</w:t>
+            </w:r>
+          </w:p>
+        </w:tc>
+        <w:tc>
+          <w:tcPr>
+            <w:tcW w:w="1662" w:type="dxa"/>
+          </w:tcPr>
+          <w:p>
+            <w:pPr>
+              <w:cnfStyle w:val="000000000000"/>
+              <w:rPr>
+                <w:lang w:eastAsia="zh-TW"/>
+              </w:rPr>
+            </w:pPr>
+            <w:r>
+              <w:rPr>
+                <w:rFonts w:hint="eastAsia"/>
+                <w:lang w:eastAsia="zh-TW"/>
+              </w:rPr>
+              <w:t>As expected</w:t>
+            </w:r>
+          </w:p>
+        </w:tc>
+        <w:tc>
+          <w:tcPr>
+            <w:tcW w:w="1654" w:type="dxa"/>
+          </w:tcPr>
+          <w:p>
+            <w:pPr>
+              <w:cnfStyle w:val="000000000000"/>
+              <w:rPr>
+                <w:lang w:eastAsia="zh-TW"/>
+              </w:rPr>
+            </w:pPr>
+            <w:r>
+              <w:rPr>
+                <w:rFonts w:hint="eastAsia"/>
+                <w:lang w:eastAsia="zh-TW"/>
+              </w:rPr>
+              <w:t>Normal</w:t>
+            </w:r>
+          </w:p>
+        </w:tc>
+        <w:tc>
+          <w:tcPr>
+            <w:tcW w:w="1936" w:type="dxa"/>
+          </w:tcPr>
+          <w:p>
+            <w:pPr>
+              <w:cnfStyle w:val="000000000000"/>
+              <w:rPr>
+                <w:rFonts w:hint="eastAsia"/>
+                <w:lang w:eastAsia="zh-TW"/>
+              </w:rPr>
+            </w:pPr>
           </w:p>
         </w:tc>
       </w:tr>
@@ -305,7 +398,6 @@
     <w:p>
       <w:pPr>
         <w:rPr>
-          <w:rFonts w:hint="eastAsia"/>
           <w:lang w:eastAsia="zh-TW"/>
         </w:rPr>
       </w:pPr>
@@ -327,7 +419,6 @@
     <w:p>
       <w:pPr>
         <w:rPr>
-          <w:rFonts w:hint="eastAsia"/>
           <w:lang w:eastAsia="zh-TW"/>
         </w:rPr>
       </w:pPr>
@@ -475,7 +566,6 @@
           <w:p>
             <w:pPr>
               <w:rPr>
-                <w:rFonts w:hint="eastAsia"/>
                 <w:b w:val="0"/>
                 <w:lang w:eastAsia="zh-TW"/>
               </w:rPr>
@@ -520,7 +610,6 @@
             <w:pPr>
               <w:cnfStyle w:val="000000100000"/>
               <w:rPr>
-                <w:rFonts w:hint="eastAsia"/>
                 <w:lang w:eastAsia="zh-TW"/>
               </w:rPr>
             </w:pPr>
@@ -552,7 +641,6 @@
             <w:pPr>
               <w:cnfStyle w:val="000000100000"/>
               <w:rPr>
-                <w:rFonts w:hint="eastAsia"/>
                 <w:lang w:eastAsia="zh-TW"/>
               </w:rPr>
             </w:pPr>
@@ -577,7 +665,6 @@
             <w:pPr>
               <w:cnfStyle w:val="000000100000"/>
               <w:rPr>
-                <w:rFonts w:hint="eastAsia"/>
                 <w:lang w:eastAsia="zh-TW"/>
               </w:rPr>
             </w:pPr>
@@ -602,7 +689,6 @@
             <w:pPr>
               <w:cnfStyle w:val="000000100000"/>
               <w:rPr>
-                <w:rFonts w:hint="eastAsia"/>
                 <w:lang w:eastAsia="zh-TW"/>
               </w:rPr>
             </w:pPr>
@@ -618,7 +704,6 @@
           <w:p>
             <w:pPr>
               <w:rPr>
-                <w:rFonts w:hint="eastAsia"/>
                 <w:b w:val="0"/>
                 <w:lang w:eastAsia="zh-TW"/>
               </w:rPr>
@@ -659,7 +744,6 @@
             <w:pPr>
               <w:cnfStyle w:val="000000000000"/>
               <w:rPr>
-                <w:rFonts w:hint="eastAsia"/>
                 <w:lang w:eastAsia="zh-TW"/>
               </w:rPr>
             </w:pPr>
@@ -697,7 +781,6 @@
             <w:pPr>
               <w:cnfStyle w:val="000000000000"/>
               <w:rPr>
-                <w:rFonts w:hint="eastAsia"/>
                 <w:lang w:eastAsia="zh-TW"/>
               </w:rPr>
             </w:pPr>
@@ -737,7 +820,6 @@
           <w:p>
             <w:pPr>
               <w:rPr>
-                <w:rFonts w:hint="eastAsia"/>
                 <w:b w:val="0"/>
                 <w:lang w:eastAsia="zh-TW"/>
               </w:rPr>
@@ -1106,7 +1188,6 @@
           <w:p>
             <w:pPr>
               <w:rPr>
-                <w:rFonts w:hint="eastAsia"/>
                 <w:b w:val="0"/>
                 <w:lang w:eastAsia="zh-TW"/>
               </w:rPr>
@@ -1132,7 +1213,6 @@
             <w:pPr>
               <w:cnfStyle w:val="000000000000"/>
               <w:rPr>
-                <w:rFonts w:hint="eastAsia"/>
                 <w:lang w:eastAsia="zh-TW"/>
               </w:rPr>
             </w:pPr>
@@ -1156,7 +1236,6 @@
             <w:pPr>
               <w:cnfStyle w:val="000000000000"/>
               <w:rPr>
-                <w:rFonts w:hint="eastAsia"/>
                 <w:lang w:eastAsia="zh-TW"/>
               </w:rPr>
             </w:pPr>
@@ -1180,7 +1259,6 @@
             <w:pPr>
               <w:cnfStyle w:val="000000000000"/>
               <w:rPr>
-                <w:rFonts w:hint="eastAsia"/>
                 <w:lang w:eastAsia="zh-TW"/>
               </w:rPr>
             </w:pPr>
@@ -1223,7 +1301,6 @@
           <w:p>
             <w:pPr>
               <w:rPr>
-                <w:rFonts w:hint="eastAsia"/>
                 <w:b w:val="0"/>
                 <w:lang w:eastAsia="zh-TW"/>
               </w:rPr>
@@ -1250,23 +1327,15 @@
             <w:pPr>
               <w:cnfStyle w:val="000000100000"/>
               <w:rPr>
-                <w:rFonts w:hint="eastAsia"/>
-                <w:lang w:eastAsia="zh-TW"/>
-              </w:rPr>
-            </w:pPr>
-            <w:r>
-              <w:rPr>
-                <w:rFonts w:hint="eastAsia"/>
-                <w:lang w:eastAsia="zh-TW"/>
-              </w:rPr>
-              <w:t>Returning a</w:t>
-            </w:r>
-            <w:r>
-              <w:rPr>
-                <w:rFonts w:hint="eastAsia"/>
-                <w:lang w:eastAsia="zh-TW"/>
-              </w:rPr>
-              <w:t xml:space="preserve"> empty list</w:t>
+                <w:lang w:eastAsia="zh-TW"/>
+              </w:rPr>
+            </w:pPr>
+            <w:r>
+              <w:rPr>
+                <w:rFonts w:hint="eastAsia"/>
+                <w:lang w:eastAsia="zh-TW"/>
+              </w:rPr>
+              <w:t>Returning a empty list</w:t>
             </w:r>
           </w:p>
         </w:tc>
@@ -1282,7 +1351,6 @@
             <w:pPr>
               <w:cnfStyle w:val="000000100000"/>
               <w:rPr>
-                <w:rFonts w:hint="eastAsia"/>
                 <w:lang w:eastAsia="zh-TW"/>
               </w:rPr>
             </w:pPr>
@@ -1307,7 +1375,6 @@
             <w:pPr>
               <w:cnfStyle w:val="000000100000"/>
               <w:rPr>
-                <w:rFonts w:hint="eastAsia"/>
                 <w:lang w:eastAsia="zh-TW"/>
               </w:rPr>
             </w:pPr>
@@ -1339,7 +1406,6 @@
     <w:p>
       <w:pPr>
         <w:rPr>
-          <w:rFonts w:hint="eastAsia"/>
           <w:lang w:eastAsia="zh-TW"/>
         </w:rPr>
       </w:pPr>
@@ -1352,6 +1418,56 @@
     </w:sectPr>
   </w:body>
 </w:document>
+</file>
+
+<file path=word/endnotes.xml><?xml version="1.0" encoding="utf-8"?>
+<w:endnotes xmlns:ve="http://schemas.openxmlformats.org/markup-compatibility/2006" xmlns:o="urn:schemas-microsoft-com:office:office" xmlns:r="http://schemas.openxmlformats.org/officeDocument/2006/relationships" xmlns:m="http://schemas.openxmlformats.org/officeDocument/2006/math" xmlns:v="urn:schemas-microsoft-com:vml" xmlns:wp="http://schemas.openxmlformats.org/drawingml/2006/wordprocessingDrawing" xmlns:w10="urn:schemas-microsoft-com:office:word" xmlns:w="http://schemas.openxmlformats.org/wordprocessingml/2006/main" xmlns:wne="http://schemas.microsoft.com/office/word/2006/wordml">
+  <w:endnote w:type="separator" w:id="-1">
+    <w:p>
+      <w:pPr>
+        <w:spacing w:after="0" w:line="240" w:lineRule="auto"/>
+      </w:pPr>
+      <w:r>
+        <w:separator/>
+      </w:r>
+    </w:p>
+  </w:endnote>
+  <w:endnote w:type="continuationSeparator" w:id="0">
+    <w:p>
+      <w:pPr>
+        <w:spacing w:after="0" w:line="240" w:lineRule="auto"/>
+      </w:pPr>
+      <w:r>
+        <w:continuationSeparator/>
+      </w:r>
+    </w:p>
+  </w:endnote>
+</w:endnotes>
+</file>
+
+<file path=word/footnotes.xml><?xml version="1.0" encoding="utf-8"?>
+<w:footnotes xmlns:ve="http://schemas.openxmlformats.org/markup-compatibility/2006" xmlns:o="urn:schemas-microsoft-com:office:office" xmlns:r="http://schemas.openxmlformats.org/officeDocument/2006/relationships" xmlns:m="http://schemas.openxmlformats.org/officeDocument/2006/math" xmlns:v="urn:schemas-microsoft-com:vml" xmlns:wp="http://schemas.openxmlformats.org/drawingml/2006/wordprocessingDrawing" xmlns:w10="urn:schemas-microsoft-com:office:word" xmlns:w="http://schemas.openxmlformats.org/wordprocessingml/2006/main" xmlns:wne="http://schemas.microsoft.com/office/word/2006/wordml">
+  <w:footnote w:type="separator" w:id="-1">
+    <w:p>
+      <w:pPr>
+        <w:spacing w:after="0" w:line="240" w:lineRule="auto"/>
+      </w:pPr>
+      <w:r>
+        <w:separator/>
+      </w:r>
+    </w:p>
+  </w:footnote>
+  <w:footnote w:type="continuationSeparator" w:id="0">
+    <w:p>
+      <w:pPr>
+        <w:spacing w:after="0" w:line="240" w:lineRule="auto"/>
+      </w:pPr>
+      <w:r>
+        <w:continuationSeparator/>
+      </w:r>
+    </w:p>
+  </w:footnote>
+</w:footnotes>
 </file>
 
 <file path=word/styles.xml><?xml version="1.0" encoding="utf-8"?>
@@ -1651,6 +1767,76 @@
       </w:tcPr>
     </w:tblStylePr>
   </w:style>
+  <w:style w:type="paragraph" w:styleId="a4">
+    <w:name w:val="header"/>
+    <w:basedOn w:val="a"/>
+    <w:link w:val="a5"/>
+    <w:uiPriority w:val="99"/>
+    <w:semiHidden/>
+    <w:unhideWhenUsed/>
+    <w:rsid w:val="00D64D1C"/>
+    <w:pPr>
+      <w:tabs>
+        <w:tab w:val="center" w:pos="4513"/>
+        <w:tab w:val="right" w:pos="9026"/>
+      </w:tabs>
+      <w:snapToGrid w:val="0"/>
+    </w:pPr>
+    <w:rPr>
+      <w:sz w:val="20"/>
+      <w:szCs w:val="20"/>
+    </w:rPr>
+  </w:style>
+  <w:style w:type="character" w:customStyle="1" w:styleId="a5">
+    <w:name w:val="頁首 字元"/>
+    <w:basedOn w:val="a0"/>
+    <w:link w:val="a4"/>
+    <w:uiPriority w:val="99"/>
+    <w:semiHidden/>
+    <w:rsid w:val="00D64D1C"/>
+    <w:rPr>
+      <w:rFonts w:ascii="Times New Roman" w:hAnsi="Times New Roman"/>
+      <w:kern w:val="0"/>
+      <w:sz w:val="20"/>
+      <w:szCs w:val="20"/>
+      <w:lang w:val="en-GB" w:eastAsia="en-GB"/>
+    </w:rPr>
+  </w:style>
+  <w:style w:type="paragraph" w:styleId="a6">
+    <w:name w:val="footer"/>
+    <w:basedOn w:val="a"/>
+    <w:link w:val="a7"/>
+    <w:uiPriority w:val="99"/>
+    <w:semiHidden/>
+    <w:unhideWhenUsed/>
+    <w:rsid w:val="00D64D1C"/>
+    <w:pPr>
+      <w:tabs>
+        <w:tab w:val="center" w:pos="4513"/>
+        <w:tab w:val="right" w:pos="9026"/>
+      </w:tabs>
+      <w:snapToGrid w:val="0"/>
+    </w:pPr>
+    <w:rPr>
+      <w:sz w:val="20"/>
+      <w:szCs w:val="20"/>
+    </w:rPr>
+  </w:style>
+  <w:style w:type="character" w:customStyle="1" w:styleId="a7">
+    <w:name w:val="頁尾 字元"/>
+    <w:basedOn w:val="a0"/>
+    <w:link w:val="a6"/>
+    <w:uiPriority w:val="99"/>
+    <w:semiHidden/>
+    <w:rsid w:val="00D64D1C"/>
+    <w:rPr>
+      <w:rFonts w:ascii="Times New Roman" w:hAnsi="Times New Roman"/>
+      <w:kern w:val="0"/>
+      <w:sz w:val="20"/>
+      <w:szCs w:val="20"/>
+      <w:lang w:val="en-GB" w:eastAsia="en-GB"/>
+    </w:rPr>
+  </w:style>
 </w:styles>
 </file>
 

</xml_diff>

<commit_message>
* Updated TestPlanCases_ByKelvin.docx : Added new test cases on Obstacle and PhysicalRunway * Updated Time spent per member per week and activity.docx : Updated time spent according to the report on Google Docs * Modified PhysicalRunway class : Minor change, removed negative checking on distanceAwayFromCenterLine and added negative checking on distanceAwayFromThreshold * Modified Test2 class : To test with the PhysicalRunway class
</commit_message>
<xml_diff>
--- a/doc/Analysis Design Testing/TestPlanCases_ByKelvin.docx
+++ b/doc/Analysis Design Testing/TestPlanCases_ByKelvin.docx
@@ -273,23 +273,7 @@
                 <w:rFonts w:hint="eastAsia"/>
                 <w:lang w:eastAsia="zh-TW"/>
               </w:rPr>
-              <w:t xml:space="preserve">Using </w:t>
-            </w:r>
-            <w:proofErr w:type="spellStart"/>
-            <w:r>
-              <w:rPr>
-                <w:rFonts w:hint="eastAsia"/>
-                <w:lang w:eastAsia="zh-TW"/>
-              </w:rPr>
-              <w:t>toString</w:t>
-            </w:r>
-            <w:proofErr w:type="spellEnd"/>
-            <w:r>
-              <w:rPr>
-                <w:rFonts w:hint="eastAsia"/>
-                <w:lang w:eastAsia="zh-TW"/>
-              </w:rPr>
-              <w:t>() method</w:t>
+              <w:t>Using toString() method</w:t>
             </w:r>
           </w:p>
         </w:tc>
@@ -303,7 +287,6 @@
           <w:p>
             <w:pPr>
               <w:rPr>
-                <w:rFonts w:hint="eastAsia"/>
                 <w:b w:val="0"/>
                 <w:lang w:eastAsia="zh-TW"/>
               </w:rPr>
@@ -326,7 +309,6 @@
             <w:pPr>
               <w:cnfStyle w:val="000000000000"/>
               <w:rPr>
-                <w:rFonts w:hint="eastAsia"/>
                 <w:lang w:eastAsia="zh-TW"/>
               </w:rPr>
             </w:pPr>
@@ -375,7 +357,7 @@
                 <w:rFonts w:hint="eastAsia"/>
                 <w:lang w:eastAsia="zh-TW"/>
               </w:rPr>
-              <w:t>Normal</w:t>
+              <w:t>Error</w:t>
             </w:r>
           </w:p>
         </w:tc>
@@ -387,7 +369,6 @@
             <w:pPr>
               <w:cnfStyle w:val="000000000000"/>
               <w:rPr>
-                <w:rFonts w:hint="eastAsia"/>
                 <w:lang w:eastAsia="zh-TW"/>
               </w:rPr>
             </w:pPr>
@@ -576,25 +557,7 @@
                 <w:b w:val="0"/>
                 <w:lang w:eastAsia="zh-TW"/>
               </w:rPr>
-              <w:t xml:space="preserve">Create two contacts and add to a new </w:t>
-            </w:r>
-            <w:proofErr w:type="spellStart"/>
-            <w:r>
-              <w:rPr>
-                <w:rFonts w:hint="eastAsia"/>
-                <w:b w:val="0"/>
-                <w:lang w:eastAsia="zh-TW"/>
-              </w:rPr>
-              <w:t>AddressBook</w:t>
-            </w:r>
-            <w:proofErr w:type="spellEnd"/>
-            <w:r>
-              <w:rPr>
-                <w:rFonts w:hint="eastAsia"/>
-                <w:b w:val="0"/>
-                <w:lang w:eastAsia="zh-TW"/>
-              </w:rPr>
-              <w:t xml:space="preserve"> object</w:t>
+              <w:t>Create two contacts and add to a new AddressBook object</w:t>
             </w:r>
           </w:p>
         </w:tc>
@@ -714,25 +677,7 @@
                 <w:b w:val="0"/>
                 <w:lang w:eastAsia="zh-TW"/>
               </w:rPr>
-              <w:t xml:space="preserve">Add an existing contact to the </w:t>
-            </w:r>
-            <w:proofErr w:type="spellStart"/>
-            <w:r>
-              <w:rPr>
-                <w:rFonts w:hint="eastAsia"/>
-                <w:b w:val="0"/>
-                <w:lang w:eastAsia="zh-TW"/>
-              </w:rPr>
-              <w:t>AddressBook</w:t>
-            </w:r>
-            <w:proofErr w:type="spellEnd"/>
-            <w:r>
-              <w:rPr>
-                <w:rFonts w:hint="eastAsia"/>
-                <w:b w:val="0"/>
-                <w:lang w:eastAsia="zh-TW"/>
-              </w:rPr>
-              <w:t xml:space="preserve"> object</w:t>
+              <w:t>Add an existing contact to the AddressBook object</w:t>
             </w:r>
           </w:p>
         </w:tc>
@@ -830,25 +775,7 @@
                 <w:b w:val="0"/>
                 <w:lang w:eastAsia="zh-TW"/>
               </w:rPr>
-              <w:t xml:space="preserve">Remove an existing contact from the </w:t>
-            </w:r>
-            <w:proofErr w:type="spellStart"/>
-            <w:r>
-              <w:rPr>
-                <w:rFonts w:hint="eastAsia"/>
-                <w:b w:val="0"/>
-                <w:lang w:eastAsia="zh-TW"/>
-              </w:rPr>
-              <w:t>AddressBook</w:t>
-            </w:r>
-            <w:proofErr w:type="spellEnd"/>
-            <w:r>
-              <w:rPr>
-                <w:rFonts w:hint="eastAsia"/>
-                <w:b w:val="0"/>
-                <w:lang w:eastAsia="zh-TW"/>
-              </w:rPr>
-              <w:t xml:space="preserve"> object by Full name</w:t>
+              <w:t>Remove an existing contact from the AddressBook object by Full name</w:t>
             </w:r>
           </w:p>
         </w:tc>
@@ -948,25 +875,7 @@
                 <w:b w:val="0"/>
                 <w:lang w:eastAsia="zh-TW"/>
               </w:rPr>
-              <w:t xml:space="preserve">Remove an existing contact from the </w:t>
-            </w:r>
-            <w:proofErr w:type="spellStart"/>
-            <w:r>
-              <w:rPr>
-                <w:rFonts w:hint="eastAsia"/>
-                <w:b w:val="0"/>
-                <w:lang w:eastAsia="zh-TW"/>
-              </w:rPr>
-              <w:t>AddressBook</w:t>
-            </w:r>
-            <w:proofErr w:type="spellEnd"/>
-            <w:r>
-              <w:rPr>
-                <w:rFonts w:hint="eastAsia"/>
-                <w:b w:val="0"/>
-                <w:lang w:eastAsia="zh-TW"/>
-              </w:rPr>
-              <w:t xml:space="preserve"> object by Email</w:t>
+              <w:t>Remove an existing contact from the AddressBook object by Email</w:t>
             </w:r>
           </w:p>
         </w:tc>
@@ -1076,25 +985,7 @@
                 <w:b w:val="0"/>
                 <w:lang w:eastAsia="zh-TW"/>
               </w:rPr>
-              <w:t xml:space="preserve">the </w:t>
-            </w:r>
-            <w:proofErr w:type="spellStart"/>
-            <w:r>
-              <w:rPr>
-                <w:rFonts w:hint="eastAsia"/>
-                <w:b w:val="0"/>
-                <w:lang w:eastAsia="zh-TW"/>
-              </w:rPr>
-              <w:t>AddressBook</w:t>
-            </w:r>
-            <w:proofErr w:type="spellEnd"/>
-            <w:r>
-              <w:rPr>
-                <w:rFonts w:hint="eastAsia"/>
-                <w:b w:val="0"/>
-                <w:lang w:eastAsia="zh-TW"/>
-              </w:rPr>
-              <w:t xml:space="preserve"> object by Full name or Email</w:t>
+              <w:t>the AddressBook object by Full name or Email</w:t>
             </w:r>
           </w:p>
         </w:tc>
@@ -1405,6 +1296,3307 @@
     </w:tbl>
     <w:p>
       <w:pPr>
+        <w:rPr>
+          <w:rFonts w:hint="eastAsia"/>
+          <w:lang w:eastAsia="zh-TW"/>
+        </w:rPr>
+      </w:pPr>
+      <w:r>
+        <w:rPr>
+          <w:rFonts w:hint="eastAsia"/>
+          <w:lang w:eastAsia="zh-TW"/>
+        </w:rPr>
+        <w:lastRenderedPageBreak/>
+        <w:t>Obstacle.java</w:t>
+      </w:r>
+    </w:p>
+    <w:tbl>
+      <w:tblPr>
+        <w:tblStyle w:val="a3"/>
+        <w:tblW w:w="0" w:type="auto"/>
+        <w:tblBorders>
+          <w:top w:val="single" w:sz="4" w:space="0" w:color="auto"/>
+          <w:left w:val="single" w:sz="4" w:space="0" w:color="auto"/>
+          <w:bottom w:val="single" w:sz="4" w:space="0" w:color="auto"/>
+          <w:right w:val="single" w:sz="4" w:space="0" w:color="auto"/>
+          <w:insideH w:val="single" w:sz="4" w:space="0" w:color="auto"/>
+          <w:insideV w:val="single" w:sz="4" w:space="0" w:color="auto"/>
+        </w:tblBorders>
+        <w:tblLook w:val="04A0"/>
+      </w:tblPr>
+      <w:tblGrid>
+        <w:gridCol w:w="2518"/>
+        <w:gridCol w:w="1843"/>
+        <w:gridCol w:w="1701"/>
+        <w:gridCol w:w="1226"/>
+        <w:gridCol w:w="1954"/>
+      </w:tblGrid>
+      <w:tr>
+        <w:trPr>
+          <w:cnfStyle w:val="100000000000"/>
+        </w:trPr>
+        <w:tc>
+          <w:tcPr>
+            <w:cnfStyle w:val="001000000000"/>
+            <w:tcW w:w="2518" w:type="dxa"/>
+            <w:tcBorders>
+              <w:top w:val="none" w:sz="0" w:space="0" w:color="auto"/>
+              <w:left w:val="none" w:sz="0" w:space="0" w:color="auto"/>
+              <w:bottom w:val="none" w:sz="0" w:space="0" w:color="auto"/>
+              <w:right w:val="none" w:sz="0" w:space="0" w:color="auto"/>
+            </w:tcBorders>
+          </w:tcPr>
+          <w:p>
+            <w:r>
+              <w:t>Input</w:t>
+            </w:r>
+          </w:p>
+        </w:tc>
+        <w:tc>
+          <w:tcPr>
+            <w:tcW w:w="1843" w:type="dxa"/>
+            <w:tcBorders>
+              <w:top w:val="none" w:sz="0" w:space="0" w:color="auto"/>
+              <w:left w:val="none" w:sz="0" w:space="0" w:color="auto"/>
+              <w:bottom w:val="none" w:sz="0" w:space="0" w:color="auto"/>
+              <w:right w:val="none" w:sz="0" w:space="0" w:color="auto"/>
+            </w:tcBorders>
+          </w:tcPr>
+          <w:p>
+            <w:pPr>
+              <w:cnfStyle w:val="100000000000"/>
+            </w:pPr>
+            <w:r>
+              <w:t>Expected Output</w:t>
+            </w:r>
+          </w:p>
+        </w:tc>
+        <w:tc>
+          <w:tcPr>
+            <w:tcW w:w="1701" w:type="dxa"/>
+            <w:tcBorders>
+              <w:top w:val="none" w:sz="0" w:space="0" w:color="auto"/>
+              <w:left w:val="none" w:sz="0" w:space="0" w:color="auto"/>
+              <w:bottom w:val="none" w:sz="0" w:space="0" w:color="auto"/>
+              <w:right w:val="none" w:sz="0" w:space="0" w:color="auto"/>
+            </w:tcBorders>
+          </w:tcPr>
+          <w:p>
+            <w:pPr>
+              <w:cnfStyle w:val="100000000000"/>
+            </w:pPr>
+            <w:r>
+              <w:t>Actual Output</w:t>
+            </w:r>
+          </w:p>
+        </w:tc>
+        <w:tc>
+          <w:tcPr>
+            <w:tcW w:w="1226" w:type="dxa"/>
+            <w:tcBorders>
+              <w:top w:val="none" w:sz="0" w:space="0" w:color="auto"/>
+              <w:left w:val="none" w:sz="0" w:space="0" w:color="auto"/>
+              <w:bottom w:val="none" w:sz="0" w:space="0" w:color="auto"/>
+              <w:right w:val="none" w:sz="0" w:space="0" w:color="auto"/>
+            </w:tcBorders>
+          </w:tcPr>
+          <w:p>
+            <w:pPr>
+              <w:cnfStyle w:val="100000000000"/>
+            </w:pPr>
+            <w:r>
+              <w:t>Type</w:t>
+            </w:r>
+          </w:p>
+        </w:tc>
+        <w:tc>
+          <w:tcPr>
+            <w:tcW w:w="1954" w:type="dxa"/>
+            <w:tcBorders>
+              <w:top w:val="none" w:sz="0" w:space="0" w:color="auto"/>
+              <w:left w:val="none" w:sz="0" w:space="0" w:color="auto"/>
+              <w:bottom w:val="none" w:sz="0" w:space="0" w:color="auto"/>
+              <w:right w:val="none" w:sz="0" w:space="0" w:color="auto"/>
+            </w:tcBorders>
+          </w:tcPr>
+          <w:p>
+            <w:pPr>
+              <w:cnfStyle w:val="100000000000"/>
+            </w:pPr>
+            <w:r>
+              <w:t>Comments</w:t>
+            </w:r>
+          </w:p>
+        </w:tc>
+      </w:tr>
+      <w:tr>
+        <w:trPr>
+          <w:cnfStyle w:val="000000100000"/>
+        </w:trPr>
+        <w:tc>
+          <w:tcPr>
+            <w:cnfStyle w:val="001000000000"/>
+            <w:tcW w:w="2518" w:type="dxa"/>
+            <w:tcBorders>
+              <w:left w:val="none" w:sz="0" w:space="0" w:color="auto"/>
+              <w:bottom w:val="single" w:sz="4" w:space="0" w:color="auto"/>
+              <w:right w:val="none" w:sz="0" w:space="0" w:color="auto"/>
+            </w:tcBorders>
+          </w:tcPr>
+          <w:p>
+            <w:pPr>
+              <w:spacing w:after="0"/>
+              <w:rPr>
+                <w:rFonts w:hint="eastAsia"/>
+                <w:b w:val="0"/>
+                <w:lang w:eastAsia="zh-TW"/>
+              </w:rPr>
+            </w:pPr>
+            <w:r>
+              <w:rPr>
+                <w:rFonts w:hint="eastAsia"/>
+                <w:b w:val="0"/>
+                <w:lang w:eastAsia="zh-TW"/>
+              </w:rPr>
+              <w:t>Create a obstacle with proper inputs:</w:t>
+            </w:r>
+          </w:p>
+          <w:p>
+            <w:pPr>
+              <w:spacing w:after="0"/>
+              <w:rPr>
+                <w:rFonts w:hint="eastAsia"/>
+                <w:b w:val="0"/>
+                <w:lang w:eastAsia="zh-TW"/>
+              </w:rPr>
+            </w:pPr>
+            <w:r>
+              <w:rPr>
+                <w:rFonts w:hint="eastAsia"/>
+                <w:b w:val="0"/>
+                <w:lang w:eastAsia="zh-TW"/>
+              </w:rPr>
+              <w:t xml:space="preserve">Name: </w:t>
+            </w:r>
+            <w:r>
+              <w:rPr>
+                <w:b w:val="0"/>
+                <w:lang w:eastAsia="zh-TW"/>
+              </w:rPr>
+              <w:t>“</w:t>
+            </w:r>
+            <w:r>
+              <w:rPr>
+                <w:rFonts w:hint="eastAsia"/>
+                <w:b w:val="0"/>
+                <w:lang w:eastAsia="zh-TW"/>
+              </w:rPr>
+              <w:t>Boeing 777</w:t>
+            </w:r>
+            <w:r>
+              <w:rPr>
+                <w:b w:val="0"/>
+                <w:lang w:eastAsia="zh-TW"/>
+              </w:rPr>
+              <w:t>”</w:t>
+            </w:r>
+          </w:p>
+          <w:p>
+            <w:pPr>
+              <w:spacing w:after="0"/>
+              <w:rPr>
+                <w:rFonts w:hint="eastAsia"/>
+                <w:b w:val="0"/>
+                <w:lang w:eastAsia="zh-TW"/>
+              </w:rPr>
+            </w:pPr>
+            <w:r>
+              <w:rPr>
+                <w:rFonts w:hint="eastAsia"/>
+                <w:b w:val="0"/>
+                <w:lang w:eastAsia="zh-TW"/>
+              </w:rPr>
+              <w:t>Height: 25</w:t>
+            </w:r>
+          </w:p>
+          <w:p>
+            <w:pPr>
+              <w:spacing w:after="0"/>
+              <w:rPr>
+                <w:b w:val="0"/>
+                <w:lang w:eastAsia="zh-TW"/>
+              </w:rPr>
+            </w:pPr>
+            <w:r>
+              <w:rPr>
+                <w:rFonts w:hint="eastAsia"/>
+                <w:b w:val="0"/>
+                <w:lang w:eastAsia="zh-TW"/>
+              </w:rPr>
+              <w:t xml:space="preserve">Then print </w:t>
+            </w:r>
+            <w:r>
+              <w:rPr>
+                <w:b w:val="0"/>
+                <w:lang w:eastAsia="zh-TW"/>
+              </w:rPr>
+              <w:t>its</w:t>
+            </w:r>
+            <w:r>
+              <w:rPr>
+                <w:rFonts w:hint="eastAsia"/>
+                <w:b w:val="0"/>
+                <w:lang w:eastAsia="zh-TW"/>
+              </w:rPr>
+              <w:t xml:space="preserve"> details by using the</w:t>
+            </w:r>
+            <w:r>
+              <w:rPr>
+                <w:b w:val="0"/>
+                <w:lang w:eastAsia="zh-TW"/>
+              </w:rPr>
+              <w:t xml:space="preserve"> getters.</w:t>
+            </w:r>
+          </w:p>
+        </w:tc>
+        <w:tc>
+          <w:tcPr>
+            <w:tcW w:w="1843" w:type="dxa"/>
+            <w:tcBorders>
+              <w:left w:val="none" w:sz="0" w:space="0" w:color="auto"/>
+              <w:bottom w:val="single" w:sz="4" w:space="0" w:color="auto"/>
+              <w:right w:val="none" w:sz="0" w:space="0" w:color="auto"/>
+            </w:tcBorders>
+          </w:tcPr>
+          <w:p>
+            <w:pPr>
+              <w:cnfStyle w:val="000000100000"/>
+              <w:rPr>
+                <w:lang w:eastAsia="zh-TW"/>
+              </w:rPr>
+            </w:pPr>
+            <w:r>
+              <w:rPr>
+                <w:rFonts w:hint="eastAsia"/>
+                <w:lang w:eastAsia="zh-TW"/>
+              </w:rPr>
+              <w:t>Printing the values given in the initialization</w:t>
+            </w:r>
+          </w:p>
+        </w:tc>
+        <w:tc>
+          <w:tcPr>
+            <w:tcW w:w="1701" w:type="dxa"/>
+            <w:tcBorders>
+              <w:left w:val="none" w:sz="0" w:space="0" w:color="auto"/>
+              <w:bottom w:val="single" w:sz="4" w:space="0" w:color="auto"/>
+              <w:right w:val="none" w:sz="0" w:space="0" w:color="auto"/>
+            </w:tcBorders>
+          </w:tcPr>
+          <w:p>
+            <w:pPr>
+              <w:cnfStyle w:val="000000100000"/>
+              <w:rPr>
+                <w:lang w:eastAsia="zh-TW"/>
+              </w:rPr>
+            </w:pPr>
+            <w:r>
+              <w:rPr>
+                <w:rFonts w:hint="eastAsia"/>
+                <w:lang w:eastAsia="zh-TW"/>
+              </w:rPr>
+              <w:t>As expected</w:t>
+            </w:r>
+          </w:p>
+        </w:tc>
+        <w:tc>
+          <w:tcPr>
+            <w:tcW w:w="1226" w:type="dxa"/>
+            <w:tcBorders>
+              <w:left w:val="none" w:sz="0" w:space="0" w:color="auto"/>
+              <w:bottom w:val="single" w:sz="4" w:space="0" w:color="auto"/>
+              <w:right w:val="none" w:sz="0" w:space="0" w:color="auto"/>
+            </w:tcBorders>
+          </w:tcPr>
+          <w:p>
+            <w:pPr>
+              <w:cnfStyle w:val="000000100000"/>
+              <w:rPr>
+                <w:lang w:eastAsia="zh-TW"/>
+              </w:rPr>
+            </w:pPr>
+            <w:r>
+              <w:rPr>
+                <w:rFonts w:hint="eastAsia"/>
+                <w:lang w:eastAsia="zh-TW"/>
+              </w:rPr>
+              <w:t>Normal</w:t>
+            </w:r>
+          </w:p>
+        </w:tc>
+        <w:tc>
+          <w:tcPr>
+            <w:tcW w:w="1954" w:type="dxa"/>
+            <w:tcBorders>
+              <w:left w:val="none" w:sz="0" w:space="0" w:color="auto"/>
+              <w:bottom w:val="single" w:sz="4" w:space="0" w:color="auto"/>
+              <w:right w:val="none" w:sz="0" w:space="0" w:color="auto"/>
+            </w:tcBorders>
+          </w:tcPr>
+          <w:p>
+            <w:pPr>
+              <w:cnfStyle w:val="000000100000"/>
+              <w:rPr>
+                <w:lang w:eastAsia="zh-TW"/>
+              </w:rPr>
+            </w:pPr>
+          </w:p>
+        </w:tc>
+      </w:tr>
+      <w:tr>
+        <w:tc>
+          <w:tcPr>
+            <w:cnfStyle w:val="001000000000"/>
+            <w:tcW w:w="2518" w:type="dxa"/>
+          </w:tcPr>
+          <w:p>
+            <w:pPr>
+              <w:spacing w:after="0"/>
+              <w:rPr>
+                <w:rFonts w:hint="eastAsia"/>
+                <w:b w:val="0"/>
+                <w:lang w:eastAsia="zh-TW"/>
+              </w:rPr>
+            </w:pPr>
+            <w:r>
+              <w:rPr>
+                <w:rFonts w:hint="eastAsia"/>
+                <w:b w:val="0"/>
+                <w:lang w:eastAsia="zh-TW"/>
+              </w:rPr>
+              <w:t>Create a obstacle with improper inputs:</w:t>
+            </w:r>
+          </w:p>
+          <w:p>
+            <w:pPr>
+              <w:spacing w:after="0"/>
+              <w:rPr>
+                <w:rFonts w:hint="eastAsia"/>
+                <w:b w:val="0"/>
+                <w:lang w:eastAsia="zh-TW"/>
+              </w:rPr>
+            </w:pPr>
+            <w:r>
+              <w:rPr>
+                <w:rFonts w:hint="eastAsia"/>
+                <w:b w:val="0"/>
+                <w:lang w:eastAsia="zh-TW"/>
+              </w:rPr>
+              <w:t>Name: null</w:t>
+            </w:r>
+          </w:p>
+          <w:p>
+            <w:pPr>
+              <w:spacing w:after="0"/>
+              <w:rPr>
+                <w:rFonts w:hint="eastAsia"/>
+                <w:b w:val="0"/>
+                <w:lang w:eastAsia="zh-TW"/>
+              </w:rPr>
+            </w:pPr>
+            <w:r>
+              <w:rPr>
+                <w:rFonts w:hint="eastAsia"/>
+                <w:b w:val="0"/>
+                <w:lang w:eastAsia="zh-TW"/>
+              </w:rPr>
+              <w:t>Height : 25</w:t>
+            </w:r>
+          </w:p>
+          <w:p>
+            <w:pPr>
+              <w:spacing w:after="0"/>
+              <w:rPr>
+                <w:b w:val="0"/>
+                <w:lang w:eastAsia="zh-TW"/>
+              </w:rPr>
+            </w:pPr>
+            <w:r>
+              <w:rPr>
+                <w:rFonts w:hint="eastAsia"/>
+                <w:b w:val="0"/>
+                <w:lang w:eastAsia="zh-TW"/>
+              </w:rPr>
+              <w:t xml:space="preserve">Then print </w:t>
+            </w:r>
+            <w:r>
+              <w:rPr>
+                <w:b w:val="0"/>
+                <w:lang w:eastAsia="zh-TW"/>
+              </w:rPr>
+              <w:t>its</w:t>
+            </w:r>
+            <w:r>
+              <w:rPr>
+                <w:rFonts w:hint="eastAsia"/>
+                <w:b w:val="0"/>
+                <w:lang w:eastAsia="zh-TW"/>
+              </w:rPr>
+              <w:t xml:space="preserve"> details by using the</w:t>
+            </w:r>
+            <w:r>
+              <w:rPr>
+                <w:b w:val="0"/>
+                <w:lang w:eastAsia="zh-TW"/>
+              </w:rPr>
+              <w:t xml:space="preserve"> getters</w:t>
+            </w:r>
+          </w:p>
+        </w:tc>
+        <w:tc>
+          <w:tcPr>
+            <w:tcW w:w="1843" w:type="dxa"/>
+          </w:tcPr>
+          <w:p>
+            <w:pPr>
+              <w:spacing w:after="0"/>
+              <w:cnfStyle w:val="000000000000"/>
+              <w:rPr>
+                <w:rFonts w:hint="eastAsia"/>
+                <w:lang w:eastAsia="zh-TW"/>
+              </w:rPr>
+            </w:pPr>
+            <w:r>
+              <w:rPr>
+                <w:rFonts w:hint="eastAsia"/>
+                <w:lang w:eastAsia="zh-TW"/>
+              </w:rPr>
+              <w:t xml:space="preserve">Printing the </w:t>
+            </w:r>
+            <w:r>
+              <w:rPr>
+                <w:rFonts w:hint="eastAsia"/>
+                <w:lang w:eastAsia="zh-TW"/>
+              </w:rPr>
+              <w:t>height</w:t>
+            </w:r>
+            <w:r>
+              <w:rPr>
+                <w:rFonts w:hint="eastAsia"/>
+                <w:lang w:eastAsia="zh-TW"/>
+              </w:rPr>
+              <w:t xml:space="preserve"> given in the initialization</w:t>
+            </w:r>
+            <w:r>
+              <w:rPr>
+                <w:rFonts w:hint="eastAsia"/>
+                <w:lang w:eastAsia="zh-TW"/>
+              </w:rPr>
+              <w:t>.</w:t>
+            </w:r>
+          </w:p>
+          <w:p>
+            <w:pPr>
+              <w:spacing w:after="0"/>
+              <w:cnfStyle w:val="000000000000"/>
+              <w:rPr>
+                <w:lang w:eastAsia="zh-TW"/>
+              </w:rPr>
+            </w:pPr>
+            <w:r>
+              <w:rPr>
+                <w:rFonts w:hint="eastAsia"/>
+                <w:lang w:eastAsia="zh-TW"/>
+              </w:rPr>
+              <w:t xml:space="preserve">The name will be assigned as </w:t>
+            </w:r>
+            <w:r>
+              <w:rPr>
+                <w:lang w:eastAsia="zh-TW"/>
+              </w:rPr>
+              <w:t>“</w:t>
+            </w:r>
+            <w:r>
+              <w:rPr>
+                <w:rFonts w:hint="eastAsia"/>
+                <w:lang w:eastAsia="zh-TW"/>
+              </w:rPr>
+              <w:t>Temp Obstacle</w:t>
+            </w:r>
+            <w:r>
+              <w:rPr>
+                <w:lang w:eastAsia="zh-TW"/>
+              </w:rPr>
+              <w:t>”</w:t>
+            </w:r>
+          </w:p>
+        </w:tc>
+        <w:tc>
+          <w:tcPr>
+            <w:tcW w:w="1701" w:type="dxa"/>
+          </w:tcPr>
+          <w:p>
+            <w:pPr>
+              <w:spacing w:after="0"/>
+              <w:cnfStyle w:val="000000000000"/>
+            </w:pPr>
+            <w:r>
+              <w:rPr>
+                <w:rFonts w:hint="eastAsia"/>
+                <w:lang w:eastAsia="zh-TW"/>
+              </w:rPr>
+              <w:t>As expected</w:t>
+            </w:r>
+          </w:p>
+        </w:tc>
+        <w:tc>
+          <w:tcPr>
+            <w:tcW w:w="1226" w:type="dxa"/>
+          </w:tcPr>
+          <w:p>
+            <w:pPr>
+              <w:spacing w:after="0"/>
+              <w:cnfStyle w:val="000000000000"/>
+              <w:rPr>
+                <w:lang w:eastAsia="zh-TW"/>
+              </w:rPr>
+            </w:pPr>
+            <w:r>
+              <w:rPr>
+                <w:rFonts w:hint="eastAsia"/>
+                <w:lang w:eastAsia="zh-TW"/>
+              </w:rPr>
+              <w:t>Error</w:t>
+            </w:r>
+          </w:p>
+        </w:tc>
+        <w:tc>
+          <w:tcPr>
+            <w:tcW w:w="1954" w:type="dxa"/>
+          </w:tcPr>
+          <w:p>
+            <w:pPr>
+              <w:spacing w:after="0"/>
+              <w:cnfStyle w:val="000000000000"/>
+            </w:pPr>
+          </w:p>
+        </w:tc>
+      </w:tr>
+      <w:tr>
+        <w:trPr>
+          <w:cnfStyle w:val="000000100000"/>
+        </w:trPr>
+        <w:tc>
+          <w:tcPr>
+            <w:cnfStyle w:val="001000000000"/>
+            <w:tcW w:w="2518" w:type="dxa"/>
+            <w:tcBorders>
+              <w:left w:val="single" w:sz="4" w:space="0" w:color="auto"/>
+              <w:right w:val="single" w:sz="4" w:space="0" w:color="auto"/>
+            </w:tcBorders>
+          </w:tcPr>
+          <w:p>
+            <w:pPr>
+              <w:spacing w:after="0"/>
+              <w:rPr>
+                <w:rFonts w:hint="eastAsia"/>
+                <w:b w:val="0"/>
+                <w:lang w:eastAsia="zh-TW"/>
+              </w:rPr>
+            </w:pPr>
+            <w:r>
+              <w:rPr>
+                <w:rFonts w:hint="eastAsia"/>
+                <w:b w:val="0"/>
+                <w:lang w:eastAsia="zh-TW"/>
+              </w:rPr>
+              <w:t>Create a obstacle with improper inputs:</w:t>
+            </w:r>
+          </w:p>
+          <w:p>
+            <w:pPr>
+              <w:spacing w:after="0"/>
+              <w:rPr>
+                <w:rFonts w:hint="eastAsia"/>
+                <w:b w:val="0"/>
+                <w:lang w:eastAsia="zh-TW"/>
+              </w:rPr>
+            </w:pPr>
+            <w:r>
+              <w:rPr>
+                <w:rFonts w:hint="eastAsia"/>
+                <w:b w:val="0"/>
+                <w:lang w:eastAsia="zh-TW"/>
+              </w:rPr>
+              <w:t xml:space="preserve">Name: </w:t>
+            </w:r>
+            <w:r>
+              <w:rPr>
+                <w:b w:val="0"/>
+                <w:lang w:eastAsia="zh-TW"/>
+              </w:rPr>
+              <w:t>“</w:t>
+            </w:r>
+            <w:r>
+              <w:rPr>
+                <w:rFonts w:hint="eastAsia"/>
+                <w:b w:val="0"/>
+                <w:lang w:eastAsia="zh-TW"/>
+              </w:rPr>
+              <w:t>Boeing 777</w:t>
+            </w:r>
+            <w:r>
+              <w:rPr>
+                <w:b w:val="0"/>
+                <w:lang w:eastAsia="zh-TW"/>
+              </w:rPr>
+              <w:t>”</w:t>
+            </w:r>
+          </w:p>
+          <w:p>
+            <w:pPr>
+              <w:spacing w:after="0"/>
+              <w:rPr>
+                <w:rFonts w:hint="eastAsia"/>
+                <w:b w:val="0"/>
+                <w:lang w:eastAsia="zh-TW"/>
+              </w:rPr>
+            </w:pPr>
+            <w:r>
+              <w:rPr>
+                <w:rFonts w:hint="eastAsia"/>
+                <w:b w:val="0"/>
+                <w:lang w:eastAsia="zh-TW"/>
+              </w:rPr>
+              <w:t>Height : -5000</w:t>
+            </w:r>
+          </w:p>
+          <w:p>
+            <w:pPr>
+              <w:spacing w:after="0"/>
+              <w:rPr>
+                <w:b w:val="0"/>
+                <w:lang w:eastAsia="zh-TW"/>
+              </w:rPr>
+            </w:pPr>
+            <w:r>
+              <w:rPr>
+                <w:rFonts w:hint="eastAsia"/>
+                <w:b w:val="0"/>
+                <w:lang w:eastAsia="zh-TW"/>
+              </w:rPr>
+              <w:t xml:space="preserve">Then print </w:t>
+            </w:r>
+            <w:r>
+              <w:rPr>
+                <w:b w:val="0"/>
+                <w:lang w:eastAsia="zh-TW"/>
+              </w:rPr>
+              <w:t>its</w:t>
+            </w:r>
+            <w:r>
+              <w:rPr>
+                <w:rFonts w:hint="eastAsia"/>
+                <w:b w:val="0"/>
+                <w:lang w:eastAsia="zh-TW"/>
+              </w:rPr>
+              <w:t xml:space="preserve"> details by using the</w:t>
+            </w:r>
+            <w:r>
+              <w:rPr>
+                <w:b w:val="0"/>
+                <w:lang w:eastAsia="zh-TW"/>
+              </w:rPr>
+              <w:t xml:space="preserve"> getters</w:t>
+            </w:r>
+          </w:p>
+        </w:tc>
+        <w:tc>
+          <w:tcPr>
+            <w:tcW w:w="1843" w:type="dxa"/>
+            <w:tcBorders>
+              <w:left w:val="single" w:sz="4" w:space="0" w:color="auto"/>
+              <w:right w:val="single" w:sz="4" w:space="0" w:color="auto"/>
+            </w:tcBorders>
+          </w:tcPr>
+          <w:p>
+            <w:pPr>
+              <w:spacing w:after="0"/>
+              <w:cnfStyle w:val="000000100000"/>
+              <w:rPr>
+                <w:rFonts w:hint="eastAsia"/>
+                <w:lang w:eastAsia="zh-TW"/>
+              </w:rPr>
+            </w:pPr>
+            <w:r>
+              <w:rPr>
+                <w:rFonts w:hint="eastAsia"/>
+                <w:lang w:eastAsia="zh-TW"/>
+              </w:rPr>
+              <w:t>Printing the name given in the initialization.</w:t>
+            </w:r>
+          </w:p>
+          <w:p>
+            <w:pPr>
+              <w:spacing w:after="0"/>
+              <w:cnfStyle w:val="000000100000"/>
+              <w:rPr>
+                <w:lang w:eastAsia="zh-TW"/>
+              </w:rPr>
+            </w:pPr>
+            <w:r>
+              <w:rPr>
+                <w:rFonts w:hint="eastAsia"/>
+                <w:lang w:eastAsia="zh-TW"/>
+              </w:rPr>
+              <w:t xml:space="preserve">The </w:t>
+            </w:r>
+            <w:r>
+              <w:rPr>
+                <w:rFonts w:hint="eastAsia"/>
+                <w:lang w:eastAsia="zh-TW"/>
+              </w:rPr>
+              <w:t>height will be</w:t>
+            </w:r>
+            <w:r>
+              <w:rPr>
+                <w:rFonts w:hint="eastAsia"/>
+                <w:lang w:eastAsia="zh-TW"/>
+              </w:rPr>
+              <w:t xml:space="preserve"> </w:t>
+            </w:r>
+            <w:r>
+              <w:rPr>
+                <w:rFonts w:hint="eastAsia"/>
+                <w:lang w:eastAsia="zh-TW"/>
+              </w:rPr>
+              <w:t>assigned to the default value 25</w:t>
+            </w:r>
+          </w:p>
+        </w:tc>
+        <w:tc>
+          <w:tcPr>
+            <w:tcW w:w="1701" w:type="dxa"/>
+            <w:tcBorders>
+              <w:left w:val="single" w:sz="4" w:space="0" w:color="auto"/>
+              <w:right w:val="single" w:sz="4" w:space="0" w:color="auto"/>
+            </w:tcBorders>
+          </w:tcPr>
+          <w:p>
+            <w:pPr>
+              <w:spacing w:after="0"/>
+              <w:cnfStyle w:val="000000100000"/>
+            </w:pPr>
+            <w:r>
+              <w:rPr>
+                <w:rFonts w:hint="eastAsia"/>
+                <w:lang w:eastAsia="zh-TW"/>
+              </w:rPr>
+              <w:t>As expected</w:t>
+            </w:r>
+          </w:p>
+        </w:tc>
+        <w:tc>
+          <w:tcPr>
+            <w:tcW w:w="1226" w:type="dxa"/>
+            <w:tcBorders>
+              <w:left w:val="single" w:sz="4" w:space="0" w:color="auto"/>
+              <w:right w:val="single" w:sz="4" w:space="0" w:color="auto"/>
+            </w:tcBorders>
+          </w:tcPr>
+          <w:p>
+            <w:pPr>
+              <w:spacing w:after="0"/>
+              <w:cnfStyle w:val="000000100000"/>
+              <w:rPr>
+                <w:lang w:eastAsia="zh-TW"/>
+              </w:rPr>
+            </w:pPr>
+            <w:r>
+              <w:rPr>
+                <w:rFonts w:hint="eastAsia"/>
+                <w:lang w:eastAsia="zh-TW"/>
+              </w:rPr>
+              <w:t>Error</w:t>
+            </w:r>
+          </w:p>
+        </w:tc>
+        <w:tc>
+          <w:tcPr>
+            <w:tcW w:w="1954" w:type="dxa"/>
+            <w:tcBorders>
+              <w:left w:val="single" w:sz="4" w:space="0" w:color="auto"/>
+              <w:right w:val="single" w:sz="4" w:space="0" w:color="auto"/>
+            </w:tcBorders>
+          </w:tcPr>
+          <w:p>
+            <w:pPr>
+              <w:spacing w:after="0"/>
+              <w:cnfStyle w:val="000000100000"/>
+            </w:pPr>
+          </w:p>
+        </w:tc>
+      </w:tr>
+      <w:tr>
+        <w:tc>
+          <w:tcPr>
+            <w:cnfStyle w:val="001000000000"/>
+            <w:tcW w:w="2518" w:type="dxa"/>
+            <w:tcBorders>
+              <w:bottom w:val="single" w:sz="4" w:space="0" w:color="auto"/>
+            </w:tcBorders>
+          </w:tcPr>
+          <w:p>
+            <w:pPr>
+              <w:spacing w:after="0"/>
+              <w:rPr>
+                <w:rFonts w:hint="eastAsia"/>
+                <w:b w:val="0"/>
+                <w:lang w:eastAsia="zh-TW"/>
+              </w:rPr>
+            </w:pPr>
+            <w:r>
+              <w:rPr>
+                <w:rFonts w:hint="eastAsia"/>
+                <w:b w:val="0"/>
+                <w:lang w:eastAsia="zh-TW"/>
+              </w:rPr>
+              <w:t>Create a obstacle with improper inputs:</w:t>
+            </w:r>
+          </w:p>
+          <w:p>
+            <w:pPr>
+              <w:spacing w:after="0"/>
+              <w:rPr>
+                <w:rFonts w:hint="eastAsia"/>
+                <w:b w:val="0"/>
+                <w:lang w:eastAsia="zh-TW"/>
+              </w:rPr>
+            </w:pPr>
+            <w:r>
+              <w:rPr>
+                <w:rFonts w:hint="eastAsia"/>
+                <w:b w:val="0"/>
+                <w:lang w:eastAsia="zh-TW"/>
+              </w:rPr>
+              <w:t>Name: null</w:t>
+            </w:r>
+          </w:p>
+          <w:p>
+            <w:pPr>
+              <w:spacing w:after="0"/>
+              <w:rPr>
+                <w:rFonts w:hint="eastAsia"/>
+                <w:b w:val="0"/>
+                <w:lang w:eastAsia="zh-TW"/>
+              </w:rPr>
+            </w:pPr>
+            <w:r>
+              <w:rPr>
+                <w:rFonts w:hint="eastAsia"/>
+                <w:b w:val="0"/>
+                <w:lang w:eastAsia="zh-TW"/>
+              </w:rPr>
+              <w:t>Height : -5000</w:t>
+            </w:r>
+          </w:p>
+          <w:p>
+            <w:pPr>
+              <w:spacing w:after="0"/>
+              <w:rPr>
+                <w:b w:val="0"/>
+                <w:lang w:eastAsia="zh-TW"/>
+              </w:rPr>
+            </w:pPr>
+            <w:r>
+              <w:rPr>
+                <w:rFonts w:hint="eastAsia"/>
+                <w:b w:val="0"/>
+                <w:lang w:eastAsia="zh-TW"/>
+              </w:rPr>
+              <w:t xml:space="preserve">Then print </w:t>
+            </w:r>
+            <w:r>
+              <w:rPr>
+                <w:b w:val="0"/>
+                <w:lang w:eastAsia="zh-TW"/>
+              </w:rPr>
+              <w:t>its</w:t>
+            </w:r>
+            <w:r>
+              <w:rPr>
+                <w:rFonts w:hint="eastAsia"/>
+                <w:b w:val="0"/>
+                <w:lang w:eastAsia="zh-TW"/>
+              </w:rPr>
+              <w:t xml:space="preserve"> details by using the</w:t>
+            </w:r>
+            <w:r>
+              <w:rPr>
+                <w:b w:val="0"/>
+                <w:lang w:eastAsia="zh-TW"/>
+              </w:rPr>
+              <w:t xml:space="preserve"> getters</w:t>
+            </w:r>
+          </w:p>
+        </w:tc>
+        <w:tc>
+          <w:tcPr>
+            <w:tcW w:w="1843" w:type="dxa"/>
+            <w:tcBorders>
+              <w:bottom w:val="single" w:sz="4" w:space="0" w:color="auto"/>
+            </w:tcBorders>
+          </w:tcPr>
+          <w:p>
+            <w:pPr>
+              <w:spacing w:after="0"/>
+              <w:cnfStyle w:val="000000000000"/>
+              <w:rPr>
+                <w:rFonts w:hint="eastAsia"/>
+                <w:lang w:eastAsia="zh-TW"/>
+              </w:rPr>
+            </w:pPr>
+            <w:r>
+              <w:rPr>
+                <w:rFonts w:hint="eastAsia"/>
+                <w:lang w:eastAsia="zh-TW"/>
+              </w:rPr>
+              <w:t xml:space="preserve">The name will be assigned as </w:t>
+            </w:r>
+            <w:r>
+              <w:rPr>
+                <w:lang w:eastAsia="zh-TW"/>
+              </w:rPr>
+              <w:t>“</w:t>
+            </w:r>
+            <w:r>
+              <w:rPr>
+                <w:rFonts w:hint="eastAsia"/>
+                <w:lang w:eastAsia="zh-TW"/>
+              </w:rPr>
+              <w:t>Temp Obstacle</w:t>
+            </w:r>
+            <w:r>
+              <w:rPr>
+                <w:lang w:eastAsia="zh-TW"/>
+              </w:rPr>
+              <w:t>”</w:t>
+            </w:r>
+          </w:p>
+          <w:p>
+            <w:pPr>
+              <w:spacing w:after="0"/>
+              <w:cnfStyle w:val="000000000000"/>
+              <w:rPr>
+                <w:lang w:eastAsia="zh-TW"/>
+              </w:rPr>
+            </w:pPr>
+            <w:r>
+              <w:rPr>
+                <w:rFonts w:hint="eastAsia"/>
+                <w:lang w:eastAsia="zh-TW"/>
+              </w:rPr>
+              <w:t xml:space="preserve">The </w:t>
+            </w:r>
+            <w:r>
+              <w:rPr>
+                <w:rFonts w:hint="eastAsia"/>
+                <w:lang w:eastAsia="zh-TW"/>
+              </w:rPr>
+              <w:t>height will be</w:t>
+            </w:r>
+            <w:r>
+              <w:rPr>
+                <w:rFonts w:hint="eastAsia"/>
+                <w:lang w:eastAsia="zh-TW"/>
+              </w:rPr>
+              <w:t xml:space="preserve"> </w:t>
+            </w:r>
+            <w:r>
+              <w:rPr>
+                <w:rFonts w:hint="eastAsia"/>
+                <w:lang w:eastAsia="zh-TW"/>
+              </w:rPr>
+              <w:t>assigned to the default value 25</w:t>
+            </w:r>
+          </w:p>
+        </w:tc>
+        <w:tc>
+          <w:tcPr>
+            <w:tcW w:w="1701" w:type="dxa"/>
+            <w:tcBorders>
+              <w:bottom w:val="single" w:sz="4" w:space="0" w:color="auto"/>
+            </w:tcBorders>
+          </w:tcPr>
+          <w:p>
+            <w:pPr>
+              <w:spacing w:after="0"/>
+              <w:cnfStyle w:val="000000000000"/>
+            </w:pPr>
+            <w:r>
+              <w:rPr>
+                <w:rFonts w:hint="eastAsia"/>
+                <w:lang w:eastAsia="zh-TW"/>
+              </w:rPr>
+              <w:t>As expected</w:t>
+            </w:r>
+          </w:p>
+        </w:tc>
+        <w:tc>
+          <w:tcPr>
+            <w:tcW w:w="1226" w:type="dxa"/>
+            <w:tcBorders>
+              <w:bottom w:val="single" w:sz="4" w:space="0" w:color="auto"/>
+            </w:tcBorders>
+          </w:tcPr>
+          <w:p>
+            <w:pPr>
+              <w:spacing w:after="0"/>
+              <w:cnfStyle w:val="000000000000"/>
+              <w:rPr>
+                <w:lang w:eastAsia="zh-TW"/>
+              </w:rPr>
+            </w:pPr>
+            <w:r>
+              <w:rPr>
+                <w:rFonts w:hint="eastAsia"/>
+                <w:lang w:eastAsia="zh-TW"/>
+              </w:rPr>
+              <w:t>Error</w:t>
+            </w:r>
+          </w:p>
+        </w:tc>
+        <w:tc>
+          <w:tcPr>
+            <w:tcW w:w="1954" w:type="dxa"/>
+            <w:tcBorders>
+              <w:bottom w:val="single" w:sz="4" w:space="0" w:color="auto"/>
+            </w:tcBorders>
+          </w:tcPr>
+          <w:p>
+            <w:pPr>
+              <w:spacing w:after="0"/>
+              <w:cnfStyle w:val="000000000000"/>
+            </w:pPr>
+          </w:p>
+        </w:tc>
+      </w:tr>
+    </w:tbl>
+    <w:p>
+      <w:pPr>
+        <w:rPr>
+          <w:rFonts w:hint="eastAsia"/>
+          <w:b/>
+          <w:bCs/>
+          <w:lang w:eastAsia="zh-TW"/>
+        </w:rPr>
+      </w:pPr>
+      <w:r>
+        <w:rPr>
+          <w:b/>
+          <w:bCs/>
+        </w:rPr>
+        <w:br w:type="page"/>
+      </w:r>
+    </w:p>
+    <w:tbl>
+      <w:tblPr>
+        <w:tblStyle w:val="a3"/>
+        <w:tblW w:w="0" w:type="auto"/>
+        <w:tblLook w:val="04A0"/>
+      </w:tblPr>
+      <w:tblGrid>
+        <w:gridCol w:w="2518"/>
+        <w:gridCol w:w="1843"/>
+        <w:gridCol w:w="1701"/>
+        <w:gridCol w:w="1226"/>
+        <w:gridCol w:w="1954"/>
+      </w:tblGrid>
+      <w:tr>
+        <w:trPr>
+          <w:cnfStyle w:val="100000000000"/>
+        </w:trPr>
+        <w:tc>
+          <w:tcPr>
+            <w:cnfStyle w:val="001000000000"/>
+            <w:tcW w:w="2518" w:type="dxa"/>
+            <w:tcBorders>
+              <w:top w:val="single" w:sz="4" w:space="0" w:color="auto"/>
+              <w:left w:val="single" w:sz="4" w:space="0" w:color="auto"/>
+              <w:bottom w:val="single" w:sz="4" w:space="0" w:color="auto"/>
+              <w:right w:val="single" w:sz="4" w:space="0" w:color="auto"/>
+            </w:tcBorders>
+          </w:tcPr>
+          <w:p>
+            <w:r>
+              <w:lastRenderedPageBreak/>
+              <w:t>Input</w:t>
+            </w:r>
+          </w:p>
+        </w:tc>
+        <w:tc>
+          <w:tcPr>
+            <w:tcW w:w="1843" w:type="dxa"/>
+            <w:tcBorders>
+              <w:top w:val="single" w:sz="4" w:space="0" w:color="auto"/>
+              <w:left w:val="single" w:sz="4" w:space="0" w:color="auto"/>
+              <w:bottom w:val="single" w:sz="4" w:space="0" w:color="auto"/>
+              <w:right w:val="single" w:sz="4" w:space="0" w:color="auto"/>
+            </w:tcBorders>
+          </w:tcPr>
+          <w:p>
+            <w:pPr>
+              <w:cnfStyle w:val="100000000000"/>
+            </w:pPr>
+            <w:r>
+              <w:t>Expected Output</w:t>
+            </w:r>
+          </w:p>
+        </w:tc>
+        <w:tc>
+          <w:tcPr>
+            <w:tcW w:w="1701" w:type="dxa"/>
+            <w:tcBorders>
+              <w:top w:val="single" w:sz="4" w:space="0" w:color="auto"/>
+              <w:left w:val="single" w:sz="4" w:space="0" w:color="auto"/>
+              <w:bottom w:val="single" w:sz="4" w:space="0" w:color="auto"/>
+              <w:right w:val="single" w:sz="4" w:space="0" w:color="auto"/>
+            </w:tcBorders>
+          </w:tcPr>
+          <w:p>
+            <w:pPr>
+              <w:cnfStyle w:val="100000000000"/>
+            </w:pPr>
+            <w:r>
+              <w:t>Actual Output</w:t>
+            </w:r>
+          </w:p>
+        </w:tc>
+        <w:tc>
+          <w:tcPr>
+            <w:tcW w:w="1226" w:type="dxa"/>
+            <w:tcBorders>
+              <w:top w:val="single" w:sz="4" w:space="0" w:color="auto"/>
+              <w:left w:val="single" w:sz="4" w:space="0" w:color="auto"/>
+              <w:bottom w:val="single" w:sz="4" w:space="0" w:color="auto"/>
+              <w:right w:val="single" w:sz="4" w:space="0" w:color="auto"/>
+            </w:tcBorders>
+          </w:tcPr>
+          <w:p>
+            <w:pPr>
+              <w:cnfStyle w:val="100000000000"/>
+            </w:pPr>
+            <w:r>
+              <w:t>Type</w:t>
+            </w:r>
+          </w:p>
+        </w:tc>
+        <w:tc>
+          <w:tcPr>
+            <w:tcW w:w="1954" w:type="dxa"/>
+            <w:tcBorders>
+              <w:top w:val="single" w:sz="4" w:space="0" w:color="auto"/>
+              <w:left w:val="single" w:sz="4" w:space="0" w:color="auto"/>
+              <w:bottom w:val="single" w:sz="4" w:space="0" w:color="auto"/>
+              <w:right w:val="single" w:sz="4" w:space="0" w:color="auto"/>
+            </w:tcBorders>
+          </w:tcPr>
+          <w:p>
+            <w:pPr>
+              <w:cnfStyle w:val="100000000000"/>
+            </w:pPr>
+            <w:r>
+              <w:t>Comments</w:t>
+            </w:r>
+          </w:p>
+        </w:tc>
+      </w:tr>
+      <w:tr>
+        <w:tblPrEx>
+          <w:tblBorders>
+            <w:top w:val="single" w:sz="4" w:space="0" w:color="auto"/>
+            <w:left w:val="single" w:sz="4" w:space="0" w:color="auto"/>
+            <w:bottom w:val="single" w:sz="4" w:space="0" w:color="auto"/>
+            <w:right w:val="single" w:sz="4" w:space="0" w:color="auto"/>
+            <w:insideH w:val="single" w:sz="4" w:space="0" w:color="auto"/>
+            <w:insideV w:val="single" w:sz="4" w:space="0" w:color="auto"/>
+          </w:tblBorders>
+        </w:tblPrEx>
+        <w:trPr>
+          <w:cnfStyle w:val="000000100000"/>
+        </w:trPr>
+        <w:tc>
+          <w:tcPr>
+            <w:cnfStyle w:val="001000000000"/>
+            <w:tcW w:w="2518" w:type="dxa"/>
+            <w:tcBorders>
+              <w:top w:val="single" w:sz="4" w:space="0" w:color="auto"/>
+              <w:left w:val="single" w:sz="4" w:space="0" w:color="auto"/>
+              <w:right w:val="single" w:sz="4" w:space="0" w:color="auto"/>
+            </w:tcBorders>
+          </w:tcPr>
+          <w:p>
+            <w:pPr>
+              <w:spacing w:after="0"/>
+              <w:rPr>
+                <w:rFonts w:hint="eastAsia"/>
+                <w:b w:val="0"/>
+                <w:lang w:eastAsia="zh-TW"/>
+              </w:rPr>
+            </w:pPr>
+            <w:r>
+              <w:rPr>
+                <w:rFonts w:hint="eastAsia"/>
+                <w:b w:val="0"/>
+                <w:lang w:eastAsia="zh-TW"/>
+              </w:rPr>
+              <w:t>Use setters to update the name, height, width and length with proper values and print them out:</w:t>
+            </w:r>
+          </w:p>
+          <w:p>
+            <w:pPr>
+              <w:spacing w:after="0"/>
+              <w:rPr>
+                <w:rFonts w:hint="eastAsia"/>
+                <w:b w:val="0"/>
+                <w:lang w:eastAsia="zh-TW"/>
+              </w:rPr>
+            </w:pPr>
+            <w:r>
+              <w:rPr>
+                <w:rFonts w:hint="eastAsia"/>
+                <w:b w:val="0"/>
+                <w:lang w:eastAsia="zh-TW"/>
+              </w:rPr>
+              <w:t xml:space="preserve">Name: </w:t>
+            </w:r>
+            <w:r>
+              <w:rPr>
+                <w:b w:val="0"/>
+                <w:lang w:eastAsia="zh-TW"/>
+              </w:rPr>
+              <w:t>“</w:t>
+            </w:r>
+            <w:r>
+              <w:rPr>
+                <w:rFonts w:hint="eastAsia"/>
+                <w:b w:val="0"/>
+                <w:lang w:eastAsia="zh-TW"/>
+              </w:rPr>
+              <w:t>Boeing 777</w:t>
+            </w:r>
+            <w:r>
+              <w:rPr>
+                <w:b w:val="0"/>
+                <w:lang w:eastAsia="zh-TW"/>
+              </w:rPr>
+              <w:t>”</w:t>
+            </w:r>
+          </w:p>
+          <w:p>
+            <w:pPr>
+              <w:spacing w:after="0"/>
+              <w:rPr>
+                <w:rFonts w:hint="eastAsia"/>
+                <w:b w:val="0"/>
+                <w:lang w:eastAsia="zh-TW"/>
+              </w:rPr>
+            </w:pPr>
+            <w:r>
+              <w:rPr>
+                <w:rFonts w:hint="eastAsia"/>
+                <w:b w:val="0"/>
+                <w:lang w:eastAsia="zh-TW"/>
+              </w:rPr>
+              <w:t>Height : 30</w:t>
+            </w:r>
+          </w:p>
+          <w:p>
+            <w:pPr>
+              <w:spacing w:after="0"/>
+              <w:rPr>
+                <w:rFonts w:hint="eastAsia"/>
+                <w:b w:val="0"/>
+                <w:lang w:eastAsia="zh-TW"/>
+              </w:rPr>
+            </w:pPr>
+            <w:r>
+              <w:rPr>
+                <w:rFonts w:hint="eastAsia"/>
+                <w:b w:val="0"/>
+                <w:lang w:eastAsia="zh-TW"/>
+              </w:rPr>
+              <w:t>Width : 400</w:t>
+            </w:r>
+          </w:p>
+          <w:p>
+            <w:pPr>
+              <w:spacing w:after="0"/>
+              <w:rPr>
+                <w:rFonts w:hint="eastAsia"/>
+                <w:b w:val="0"/>
+                <w:lang w:eastAsia="zh-TW"/>
+              </w:rPr>
+            </w:pPr>
+            <w:r>
+              <w:rPr>
+                <w:rFonts w:hint="eastAsia"/>
+                <w:b w:val="0"/>
+                <w:lang w:eastAsia="zh-TW"/>
+              </w:rPr>
+              <w:t>Length : 1000</w:t>
+            </w:r>
+          </w:p>
+        </w:tc>
+        <w:tc>
+          <w:tcPr>
+            <w:tcW w:w="1843" w:type="dxa"/>
+            <w:tcBorders>
+              <w:top w:val="single" w:sz="4" w:space="0" w:color="auto"/>
+              <w:left w:val="single" w:sz="4" w:space="0" w:color="auto"/>
+              <w:right w:val="single" w:sz="4" w:space="0" w:color="auto"/>
+            </w:tcBorders>
+          </w:tcPr>
+          <w:p>
+            <w:pPr>
+              <w:spacing w:after="0"/>
+              <w:cnfStyle w:val="000000100000"/>
+              <w:rPr>
+                <w:rFonts w:hint="eastAsia"/>
+                <w:lang w:eastAsia="zh-TW"/>
+              </w:rPr>
+            </w:pPr>
+            <w:r>
+              <w:rPr>
+                <w:rFonts w:hint="eastAsia"/>
+                <w:lang w:eastAsia="zh-TW"/>
+              </w:rPr>
+              <w:t>Printing the values given to the setters</w:t>
+            </w:r>
+          </w:p>
+        </w:tc>
+        <w:tc>
+          <w:tcPr>
+            <w:tcW w:w="1701" w:type="dxa"/>
+            <w:tcBorders>
+              <w:top w:val="single" w:sz="4" w:space="0" w:color="auto"/>
+              <w:left w:val="single" w:sz="4" w:space="0" w:color="auto"/>
+              <w:right w:val="single" w:sz="4" w:space="0" w:color="auto"/>
+            </w:tcBorders>
+          </w:tcPr>
+          <w:p>
+            <w:pPr>
+              <w:spacing w:after="0"/>
+              <w:cnfStyle w:val="000000100000"/>
+              <w:rPr>
+                <w:rFonts w:hint="eastAsia"/>
+                <w:lang w:eastAsia="zh-TW"/>
+              </w:rPr>
+            </w:pPr>
+            <w:r>
+              <w:rPr>
+                <w:rFonts w:hint="eastAsia"/>
+                <w:lang w:eastAsia="zh-TW"/>
+              </w:rPr>
+              <w:t>As expected</w:t>
+            </w:r>
+          </w:p>
+        </w:tc>
+        <w:tc>
+          <w:tcPr>
+            <w:tcW w:w="1226" w:type="dxa"/>
+            <w:tcBorders>
+              <w:top w:val="single" w:sz="4" w:space="0" w:color="auto"/>
+              <w:left w:val="single" w:sz="4" w:space="0" w:color="auto"/>
+              <w:right w:val="single" w:sz="4" w:space="0" w:color="auto"/>
+            </w:tcBorders>
+          </w:tcPr>
+          <w:p>
+            <w:pPr>
+              <w:spacing w:after="0"/>
+              <w:cnfStyle w:val="000000100000"/>
+              <w:rPr>
+                <w:rFonts w:hint="eastAsia"/>
+                <w:lang w:eastAsia="zh-TW"/>
+              </w:rPr>
+            </w:pPr>
+            <w:r>
+              <w:rPr>
+                <w:rFonts w:hint="eastAsia"/>
+                <w:lang w:eastAsia="zh-TW"/>
+              </w:rPr>
+              <w:t>Normal</w:t>
+            </w:r>
+          </w:p>
+        </w:tc>
+        <w:tc>
+          <w:tcPr>
+            <w:tcW w:w="1954" w:type="dxa"/>
+            <w:tcBorders>
+              <w:top w:val="single" w:sz="4" w:space="0" w:color="auto"/>
+              <w:left w:val="single" w:sz="4" w:space="0" w:color="auto"/>
+              <w:right w:val="single" w:sz="4" w:space="0" w:color="auto"/>
+            </w:tcBorders>
+          </w:tcPr>
+          <w:p>
+            <w:pPr>
+              <w:spacing w:after="0"/>
+              <w:cnfStyle w:val="000000100000"/>
+            </w:pPr>
+          </w:p>
+        </w:tc>
+      </w:tr>
+      <w:tr>
+        <w:tblPrEx>
+          <w:tblBorders>
+            <w:top w:val="single" w:sz="4" w:space="0" w:color="auto"/>
+            <w:left w:val="single" w:sz="4" w:space="0" w:color="auto"/>
+            <w:bottom w:val="single" w:sz="4" w:space="0" w:color="auto"/>
+            <w:right w:val="single" w:sz="4" w:space="0" w:color="auto"/>
+            <w:insideH w:val="single" w:sz="4" w:space="0" w:color="auto"/>
+            <w:insideV w:val="single" w:sz="4" w:space="0" w:color="auto"/>
+          </w:tblBorders>
+        </w:tblPrEx>
+        <w:tc>
+          <w:tcPr>
+            <w:cnfStyle w:val="001000000000"/>
+            <w:tcW w:w="2518" w:type="dxa"/>
+          </w:tcPr>
+          <w:p>
+            <w:pPr>
+              <w:spacing w:after="0"/>
+              <w:rPr>
+                <w:rFonts w:hint="eastAsia"/>
+                <w:b w:val="0"/>
+                <w:lang w:eastAsia="zh-TW"/>
+              </w:rPr>
+            </w:pPr>
+            <w:r>
+              <w:rPr>
+                <w:rFonts w:hint="eastAsia"/>
+                <w:b w:val="0"/>
+                <w:lang w:eastAsia="zh-TW"/>
+              </w:rPr>
+              <w:t>Use setters to update the name, height, width and length with improper values and print them out:</w:t>
+            </w:r>
+          </w:p>
+          <w:p>
+            <w:pPr>
+              <w:spacing w:after="0"/>
+              <w:rPr>
+                <w:rFonts w:hint="eastAsia"/>
+                <w:b w:val="0"/>
+                <w:lang w:eastAsia="zh-TW"/>
+              </w:rPr>
+            </w:pPr>
+            <w:r>
+              <w:rPr>
+                <w:rFonts w:hint="eastAsia"/>
+                <w:b w:val="0"/>
+                <w:lang w:eastAsia="zh-TW"/>
+              </w:rPr>
+              <w:t>Name: null</w:t>
+            </w:r>
+          </w:p>
+          <w:p>
+            <w:pPr>
+              <w:spacing w:after="0"/>
+              <w:rPr>
+                <w:rFonts w:hint="eastAsia"/>
+                <w:b w:val="0"/>
+                <w:lang w:eastAsia="zh-TW"/>
+              </w:rPr>
+            </w:pPr>
+            <w:r>
+              <w:rPr>
+                <w:rFonts w:hint="eastAsia"/>
+                <w:b w:val="0"/>
+                <w:lang w:eastAsia="zh-TW"/>
+              </w:rPr>
+              <w:t>Height : -500</w:t>
+            </w:r>
+          </w:p>
+          <w:p>
+            <w:pPr>
+              <w:spacing w:after="0"/>
+              <w:rPr>
+                <w:rFonts w:hint="eastAsia"/>
+                <w:b w:val="0"/>
+                <w:lang w:eastAsia="zh-TW"/>
+              </w:rPr>
+            </w:pPr>
+            <w:r>
+              <w:rPr>
+                <w:rFonts w:hint="eastAsia"/>
+                <w:b w:val="0"/>
+                <w:lang w:eastAsia="zh-TW"/>
+              </w:rPr>
+              <w:t>Width : -1000</w:t>
+            </w:r>
+          </w:p>
+          <w:p>
+            <w:pPr>
+              <w:spacing w:after="0"/>
+              <w:rPr>
+                <w:rFonts w:hint="eastAsia"/>
+                <w:b w:val="0"/>
+                <w:lang w:eastAsia="zh-TW"/>
+              </w:rPr>
+            </w:pPr>
+            <w:r>
+              <w:rPr>
+                <w:rFonts w:hint="eastAsia"/>
+                <w:b w:val="0"/>
+                <w:lang w:eastAsia="zh-TW"/>
+              </w:rPr>
+              <w:t>Length : -99999</w:t>
+            </w:r>
+          </w:p>
+        </w:tc>
+        <w:tc>
+          <w:tcPr>
+            <w:tcW w:w="1843" w:type="dxa"/>
+          </w:tcPr>
+          <w:p>
+            <w:pPr>
+              <w:spacing w:after="0"/>
+              <w:cnfStyle w:val="000000000000"/>
+              <w:rPr>
+                <w:rFonts w:hint="eastAsia"/>
+                <w:lang w:eastAsia="zh-TW"/>
+              </w:rPr>
+            </w:pPr>
+            <w:r>
+              <w:rPr>
+                <w:rFonts w:hint="eastAsia"/>
+                <w:lang w:eastAsia="zh-TW"/>
+              </w:rPr>
+              <w:t>All of them will not be changed due to null or negative input. Original values printed on screen</w:t>
+            </w:r>
+          </w:p>
+          <w:p>
+            <w:pPr>
+              <w:spacing w:after="0"/>
+              <w:cnfStyle w:val="000000000000"/>
+              <w:rPr>
+                <w:rFonts w:hint="eastAsia"/>
+                <w:lang w:eastAsia="zh-TW"/>
+              </w:rPr>
+            </w:pPr>
+          </w:p>
+        </w:tc>
+        <w:tc>
+          <w:tcPr>
+            <w:tcW w:w="1701" w:type="dxa"/>
+          </w:tcPr>
+          <w:p>
+            <w:pPr>
+              <w:spacing w:after="0"/>
+              <w:cnfStyle w:val="000000000000"/>
+              <w:rPr>
+                <w:rFonts w:hint="eastAsia"/>
+                <w:lang w:eastAsia="zh-TW"/>
+              </w:rPr>
+            </w:pPr>
+            <w:r>
+              <w:rPr>
+                <w:rFonts w:hint="eastAsia"/>
+                <w:lang w:eastAsia="zh-TW"/>
+              </w:rPr>
+              <w:t>As expected</w:t>
+            </w:r>
+          </w:p>
+        </w:tc>
+        <w:tc>
+          <w:tcPr>
+            <w:tcW w:w="1226" w:type="dxa"/>
+          </w:tcPr>
+          <w:p>
+            <w:pPr>
+              <w:spacing w:after="0"/>
+              <w:cnfStyle w:val="000000000000"/>
+              <w:rPr>
+                <w:rFonts w:hint="eastAsia"/>
+                <w:lang w:eastAsia="zh-TW"/>
+              </w:rPr>
+            </w:pPr>
+            <w:r>
+              <w:rPr>
+                <w:rFonts w:hint="eastAsia"/>
+                <w:lang w:eastAsia="zh-TW"/>
+              </w:rPr>
+              <w:t>Error</w:t>
+            </w:r>
+          </w:p>
+        </w:tc>
+        <w:tc>
+          <w:tcPr>
+            <w:tcW w:w="1954" w:type="dxa"/>
+          </w:tcPr>
+          <w:p>
+            <w:pPr>
+              <w:spacing w:after="0"/>
+              <w:cnfStyle w:val="000000000000"/>
+            </w:pPr>
+          </w:p>
+        </w:tc>
+      </w:tr>
+    </w:tbl>
+    <w:p>
+      <w:pPr>
+        <w:spacing w:after="0"/>
+        <w:rPr>
+          <w:lang w:eastAsia="zh-TW"/>
+        </w:rPr>
+      </w:pPr>
+    </w:p>
+    <w:p>
+      <w:pPr>
+        <w:spacing w:after="0" w:line="240" w:lineRule="auto"/>
+        <w:rPr>
+          <w:lang w:eastAsia="zh-TW"/>
+        </w:rPr>
+      </w:pPr>
+      <w:r>
+        <w:rPr>
+          <w:lang w:eastAsia="zh-TW"/>
+        </w:rPr>
+        <w:br w:type="page"/>
+      </w:r>
+    </w:p>
+    <w:p>
+      <w:pPr>
+        <w:rPr>
+          <w:rFonts w:hint="eastAsia"/>
+          <w:lang w:eastAsia="zh-TW"/>
+        </w:rPr>
+      </w:pPr>
+      <w:r>
+        <w:rPr>
+          <w:rFonts w:hint="eastAsia"/>
+          <w:lang w:eastAsia="zh-TW"/>
+        </w:rPr>
+        <w:lastRenderedPageBreak/>
+        <w:t>PhysicalRunway.java</w:t>
+      </w:r>
+    </w:p>
+    <w:tbl>
+      <w:tblPr>
+        <w:tblStyle w:val="a3"/>
+        <w:tblW w:w="0" w:type="auto"/>
+        <w:tblBorders>
+          <w:top w:val="single" w:sz="4" w:space="0" w:color="auto"/>
+          <w:left w:val="single" w:sz="4" w:space="0" w:color="auto"/>
+          <w:bottom w:val="single" w:sz="4" w:space="0" w:color="auto"/>
+          <w:right w:val="single" w:sz="4" w:space="0" w:color="auto"/>
+          <w:insideH w:val="single" w:sz="4" w:space="0" w:color="auto"/>
+          <w:insideV w:val="single" w:sz="4" w:space="0" w:color="auto"/>
+        </w:tblBorders>
+        <w:tblLook w:val="04A0"/>
+      </w:tblPr>
+      <w:tblGrid>
+        <w:gridCol w:w="2518"/>
+        <w:gridCol w:w="2835"/>
+        <w:gridCol w:w="1559"/>
+        <w:gridCol w:w="993"/>
+        <w:gridCol w:w="1337"/>
+      </w:tblGrid>
+      <w:tr>
+        <w:trPr>
+          <w:cnfStyle w:val="100000000000"/>
+        </w:trPr>
+        <w:tc>
+          <w:tcPr>
+            <w:cnfStyle w:val="001000000000"/>
+            <w:tcW w:w="2518" w:type="dxa"/>
+            <w:tcBorders>
+              <w:top w:val="single" w:sz="4" w:space="0" w:color="auto"/>
+              <w:left w:val="single" w:sz="4" w:space="0" w:color="auto"/>
+              <w:bottom w:val="single" w:sz="4" w:space="0" w:color="auto"/>
+              <w:right w:val="single" w:sz="4" w:space="0" w:color="auto"/>
+            </w:tcBorders>
+          </w:tcPr>
+          <w:p>
+            <w:r>
+              <w:t>Input</w:t>
+            </w:r>
+          </w:p>
+        </w:tc>
+        <w:tc>
+          <w:tcPr>
+            <w:tcW w:w="2835" w:type="dxa"/>
+            <w:tcBorders>
+              <w:top w:val="single" w:sz="4" w:space="0" w:color="auto"/>
+              <w:left w:val="single" w:sz="4" w:space="0" w:color="auto"/>
+              <w:bottom w:val="single" w:sz="4" w:space="0" w:color="auto"/>
+              <w:right w:val="single" w:sz="4" w:space="0" w:color="auto"/>
+            </w:tcBorders>
+          </w:tcPr>
+          <w:p>
+            <w:pPr>
+              <w:cnfStyle w:val="100000000000"/>
+            </w:pPr>
+            <w:r>
+              <w:t>Expected Output</w:t>
+            </w:r>
+          </w:p>
+        </w:tc>
+        <w:tc>
+          <w:tcPr>
+            <w:tcW w:w="1559" w:type="dxa"/>
+            <w:tcBorders>
+              <w:top w:val="single" w:sz="4" w:space="0" w:color="auto"/>
+              <w:left w:val="single" w:sz="4" w:space="0" w:color="auto"/>
+              <w:bottom w:val="single" w:sz="4" w:space="0" w:color="auto"/>
+              <w:right w:val="single" w:sz="4" w:space="0" w:color="auto"/>
+            </w:tcBorders>
+          </w:tcPr>
+          <w:p>
+            <w:pPr>
+              <w:cnfStyle w:val="100000000000"/>
+            </w:pPr>
+            <w:r>
+              <w:t>Actual Output</w:t>
+            </w:r>
+          </w:p>
+        </w:tc>
+        <w:tc>
+          <w:tcPr>
+            <w:tcW w:w="993" w:type="dxa"/>
+            <w:tcBorders>
+              <w:top w:val="single" w:sz="4" w:space="0" w:color="auto"/>
+              <w:left w:val="single" w:sz="4" w:space="0" w:color="auto"/>
+              <w:bottom w:val="single" w:sz="4" w:space="0" w:color="auto"/>
+              <w:right w:val="single" w:sz="4" w:space="0" w:color="auto"/>
+            </w:tcBorders>
+          </w:tcPr>
+          <w:p>
+            <w:pPr>
+              <w:cnfStyle w:val="100000000000"/>
+            </w:pPr>
+            <w:r>
+              <w:t>Type</w:t>
+            </w:r>
+          </w:p>
+        </w:tc>
+        <w:tc>
+          <w:tcPr>
+            <w:tcW w:w="1337" w:type="dxa"/>
+            <w:tcBorders>
+              <w:top w:val="single" w:sz="4" w:space="0" w:color="auto"/>
+              <w:left w:val="single" w:sz="4" w:space="0" w:color="auto"/>
+              <w:bottom w:val="single" w:sz="4" w:space="0" w:color="auto"/>
+              <w:right w:val="single" w:sz="4" w:space="0" w:color="auto"/>
+            </w:tcBorders>
+          </w:tcPr>
+          <w:p>
+            <w:pPr>
+              <w:cnfStyle w:val="100000000000"/>
+            </w:pPr>
+            <w:r>
+              <w:t>Comments</w:t>
+            </w:r>
+          </w:p>
+        </w:tc>
+      </w:tr>
+      <w:tr>
+        <w:trPr>
+          <w:cnfStyle w:val="000000100000"/>
+        </w:trPr>
+        <w:tc>
+          <w:tcPr>
+            <w:cnfStyle w:val="001000000000"/>
+            <w:tcW w:w="2518" w:type="dxa"/>
+            <w:tcBorders>
+              <w:left w:val="single" w:sz="4" w:space="0" w:color="auto"/>
+              <w:right w:val="single" w:sz="4" w:space="0" w:color="auto"/>
+            </w:tcBorders>
+          </w:tcPr>
+          <w:p>
+            <w:pPr>
+              <w:spacing w:after="0"/>
+              <w:rPr>
+                <w:b w:val="0"/>
+                <w:lang w:eastAsia="zh-TW"/>
+              </w:rPr>
+            </w:pPr>
+            <w:r>
+              <w:rPr>
+                <w:rFonts w:hint="eastAsia"/>
+                <w:b w:val="0"/>
+                <w:lang w:eastAsia="zh-TW"/>
+              </w:rPr>
+              <w:t xml:space="preserve">Add two Runway which defined properly to a PhysicalRunway class during </w:t>
+            </w:r>
+            <w:r>
+              <w:rPr>
+                <w:b w:val="0"/>
+                <w:lang w:eastAsia="zh-TW"/>
+              </w:rPr>
+              <w:t>initialization</w:t>
+            </w:r>
+            <w:r>
+              <w:rPr>
+                <w:rFonts w:hint="eastAsia"/>
+                <w:b w:val="0"/>
+                <w:lang w:eastAsia="zh-TW"/>
+              </w:rPr>
+              <w:t>. Use getter to get them back and print their details</w:t>
+            </w:r>
+          </w:p>
+        </w:tc>
+        <w:tc>
+          <w:tcPr>
+            <w:tcW w:w="2835" w:type="dxa"/>
+            <w:tcBorders>
+              <w:left w:val="single" w:sz="4" w:space="0" w:color="auto"/>
+              <w:right w:val="single" w:sz="4" w:space="0" w:color="auto"/>
+            </w:tcBorders>
+          </w:tcPr>
+          <w:p>
+            <w:pPr>
+              <w:cnfStyle w:val="000000100000"/>
+              <w:rPr>
+                <w:lang w:eastAsia="zh-TW"/>
+              </w:rPr>
+            </w:pPr>
+            <w:r>
+              <w:rPr>
+                <w:rFonts w:hint="eastAsia"/>
+                <w:lang w:eastAsia="zh-TW"/>
+              </w:rPr>
+              <w:t>Correct details printed on screen</w:t>
+            </w:r>
+          </w:p>
+        </w:tc>
+        <w:tc>
+          <w:tcPr>
+            <w:tcW w:w="1559" w:type="dxa"/>
+            <w:tcBorders>
+              <w:left w:val="single" w:sz="4" w:space="0" w:color="auto"/>
+              <w:right w:val="single" w:sz="4" w:space="0" w:color="auto"/>
+            </w:tcBorders>
+          </w:tcPr>
+          <w:p>
+            <w:pPr>
+              <w:cnfStyle w:val="000000100000"/>
+              <w:rPr>
+                <w:lang w:eastAsia="zh-TW"/>
+              </w:rPr>
+            </w:pPr>
+            <w:r>
+              <w:rPr>
+                <w:rFonts w:hint="eastAsia"/>
+                <w:lang w:eastAsia="zh-TW"/>
+              </w:rPr>
+              <w:t>As expected</w:t>
+            </w:r>
+          </w:p>
+        </w:tc>
+        <w:tc>
+          <w:tcPr>
+            <w:tcW w:w="993" w:type="dxa"/>
+            <w:tcBorders>
+              <w:left w:val="single" w:sz="4" w:space="0" w:color="auto"/>
+              <w:right w:val="single" w:sz="4" w:space="0" w:color="auto"/>
+            </w:tcBorders>
+          </w:tcPr>
+          <w:p>
+            <w:pPr>
+              <w:cnfStyle w:val="000000100000"/>
+              <w:rPr>
+                <w:lang w:eastAsia="zh-TW"/>
+              </w:rPr>
+            </w:pPr>
+            <w:r>
+              <w:rPr>
+                <w:rFonts w:hint="eastAsia"/>
+                <w:lang w:eastAsia="zh-TW"/>
+              </w:rPr>
+              <w:t>Normal</w:t>
+            </w:r>
+          </w:p>
+        </w:tc>
+        <w:tc>
+          <w:tcPr>
+            <w:tcW w:w="1337" w:type="dxa"/>
+            <w:tcBorders>
+              <w:left w:val="single" w:sz="4" w:space="0" w:color="auto"/>
+              <w:right w:val="single" w:sz="4" w:space="0" w:color="auto"/>
+            </w:tcBorders>
+          </w:tcPr>
+          <w:p>
+            <w:pPr>
+              <w:cnfStyle w:val="000000100000"/>
+              <w:rPr>
+                <w:lang w:eastAsia="zh-TW"/>
+              </w:rPr>
+            </w:pPr>
+          </w:p>
+        </w:tc>
+      </w:tr>
+      <w:tr>
+        <w:tc>
+          <w:tcPr>
+            <w:cnfStyle w:val="001000000000"/>
+            <w:tcW w:w="2518" w:type="dxa"/>
+            <w:tcBorders>
+              <w:bottom w:val="single" w:sz="4" w:space="0" w:color="auto"/>
+            </w:tcBorders>
+          </w:tcPr>
+          <w:p>
+            <w:pPr>
+              <w:spacing w:after="0"/>
+              <w:rPr>
+                <w:b w:val="0"/>
+                <w:lang w:eastAsia="zh-TW"/>
+              </w:rPr>
+            </w:pPr>
+            <w:r>
+              <w:rPr>
+                <w:rFonts w:hint="eastAsia"/>
+                <w:b w:val="0"/>
+                <w:lang w:eastAsia="zh-TW"/>
+              </w:rPr>
+              <w:t>Assign null values as the Runway parameters of a PhysicalRunway constructor. Use getter to get them back and print their details</w:t>
+            </w:r>
+          </w:p>
+        </w:tc>
+        <w:tc>
+          <w:tcPr>
+            <w:tcW w:w="2835" w:type="dxa"/>
+            <w:tcBorders>
+              <w:bottom w:val="single" w:sz="4" w:space="0" w:color="auto"/>
+            </w:tcBorders>
+          </w:tcPr>
+          <w:p>
+            <w:pPr>
+              <w:cnfStyle w:val="000000000000"/>
+              <w:rPr>
+                <w:lang w:eastAsia="zh-TW"/>
+              </w:rPr>
+            </w:pPr>
+            <w:r>
+              <w:rPr>
+                <w:rFonts w:hint="eastAsia"/>
+                <w:lang w:eastAsia="zh-TW"/>
+              </w:rPr>
+              <w:t xml:space="preserve">Default values of a Runway object </w:t>
+            </w:r>
+            <w:r>
+              <w:rPr>
+                <w:lang w:eastAsia="zh-TW"/>
+              </w:rPr>
+              <w:t>with a</w:t>
+            </w:r>
+            <w:r>
+              <w:rPr>
+                <w:rFonts w:hint="eastAsia"/>
+                <w:lang w:eastAsia="zh-TW"/>
+              </w:rPr>
+              <w:t xml:space="preserve"> name </w:t>
+            </w:r>
+            <w:r>
+              <w:rPr>
+                <w:lang w:eastAsia="zh-TW"/>
+              </w:rPr>
+              <w:t>“</w:t>
+            </w:r>
+            <w:r>
+              <w:rPr>
+                <w:rFonts w:hint="eastAsia"/>
+                <w:lang w:eastAsia="zh-TW"/>
+              </w:rPr>
+              <w:t>L</w:t>
+            </w:r>
+            <w:r>
+              <w:rPr>
+                <w:lang w:eastAsia="zh-TW"/>
+              </w:rPr>
+              <w:t>”</w:t>
+            </w:r>
+            <w:r>
+              <w:rPr>
+                <w:rFonts w:hint="eastAsia"/>
+                <w:lang w:eastAsia="zh-TW"/>
+              </w:rPr>
+              <w:t xml:space="preserve"> or </w:t>
+            </w:r>
+            <w:r>
+              <w:rPr>
+                <w:lang w:eastAsia="zh-TW"/>
+              </w:rPr>
+              <w:t>“</w:t>
+            </w:r>
+            <w:r>
+              <w:rPr>
+                <w:rFonts w:hint="eastAsia"/>
+                <w:lang w:eastAsia="zh-TW"/>
+              </w:rPr>
+              <w:t>R</w:t>
+            </w:r>
+            <w:r>
+              <w:rPr>
+                <w:lang w:eastAsia="zh-TW"/>
+              </w:rPr>
+              <w:t>”</w:t>
+            </w:r>
+            <w:r>
+              <w:rPr>
+                <w:rFonts w:hint="eastAsia"/>
+                <w:lang w:eastAsia="zh-TW"/>
+              </w:rPr>
+              <w:t>, 3900 for TORA, TODA, ASDA, 3500 for LDA and 0 for displaced threshold will be assigned to the PhysicalRunway object if the parameter is null.</w:t>
+            </w:r>
+          </w:p>
+        </w:tc>
+        <w:tc>
+          <w:tcPr>
+            <w:tcW w:w="1559" w:type="dxa"/>
+            <w:tcBorders>
+              <w:bottom w:val="single" w:sz="4" w:space="0" w:color="auto"/>
+            </w:tcBorders>
+          </w:tcPr>
+          <w:p>
+            <w:pPr>
+              <w:cnfStyle w:val="000000000000"/>
+              <w:rPr>
+                <w:lang w:eastAsia="zh-TW"/>
+              </w:rPr>
+            </w:pPr>
+            <w:r>
+              <w:rPr>
+                <w:rFonts w:hint="eastAsia"/>
+                <w:lang w:eastAsia="zh-TW"/>
+              </w:rPr>
+              <w:t>As expected</w:t>
+            </w:r>
+          </w:p>
+        </w:tc>
+        <w:tc>
+          <w:tcPr>
+            <w:tcW w:w="993" w:type="dxa"/>
+            <w:tcBorders>
+              <w:bottom w:val="single" w:sz="4" w:space="0" w:color="auto"/>
+            </w:tcBorders>
+          </w:tcPr>
+          <w:p>
+            <w:pPr>
+              <w:cnfStyle w:val="000000000000"/>
+              <w:rPr>
+                <w:lang w:eastAsia="zh-TW"/>
+              </w:rPr>
+            </w:pPr>
+            <w:r>
+              <w:rPr>
+                <w:rFonts w:hint="eastAsia"/>
+                <w:lang w:eastAsia="zh-TW"/>
+              </w:rPr>
+              <w:t>Error</w:t>
+            </w:r>
+          </w:p>
+        </w:tc>
+        <w:tc>
+          <w:tcPr>
+            <w:tcW w:w="1337" w:type="dxa"/>
+            <w:tcBorders>
+              <w:bottom w:val="single" w:sz="4" w:space="0" w:color="auto"/>
+            </w:tcBorders>
+          </w:tcPr>
+          <w:p>
+            <w:pPr>
+              <w:cnfStyle w:val="000000000000"/>
+              <w:rPr>
+                <w:lang w:eastAsia="zh-TW"/>
+              </w:rPr>
+            </w:pPr>
+          </w:p>
+        </w:tc>
+      </w:tr>
+      <w:tr>
+        <w:trPr>
+          <w:cnfStyle w:val="000000100000"/>
+        </w:trPr>
+        <w:tc>
+          <w:tcPr>
+            <w:cnfStyle w:val="001000000000"/>
+            <w:tcW w:w="2518" w:type="dxa"/>
+            <w:tcBorders>
+              <w:left w:val="single" w:sz="4" w:space="0" w:color="auto"/>
+              <w:right w:val="single" w:sz="4" w:space="0" w:color="auto"/>
+            </w:tcBorders>
+          </w:tcPr>
+          <w:p>
+            <w:pPr>
+              <w:spacing w:after="0"/>
+              <w:rPr>
+                <w:rFonts w:hint="eastAsia"/>
+                <w:b w:val="0"/>
+                <w:lang w:eastAsia="zh-TW"/>
+              </w:rPr>
+            </w:pPr>
+            <w:r>
+              <w:rPr>
+                <w:rFonts w:hint="eastAsia"/>
+                <w:b w:val="0"/>
+                <w:lang w:eastAsia="zh-TW"/>
+              </w:rPr>
+              <w:t>Get the calculation through toCalculation method without placing an obstacle</w:t>
+            </w:r>
+          </w:p>
+        </w:tc>
+        <w:tc>
+          <w:tcPr>
+            <w:tcW w:w="2835" w:type="dxa"/>
+            <w:tcBorders>
+              <w:left w:val="single" w:sz="4" w:space="0" w:color="auto"/>
+              <w:right w:val="single" w:sz="4" w:space="0" w:color="auto"/>
+            </w:tcBorders>
+          </w:tcPr>
+          <w:p>
+            <w:pPr>
+              <w:cnfStyle w:val="000000100000"/>
+              <w:rPr>
+                <w:rFonts w:hint="eastAsia"/>
+                <w:lang w:eastAsia="zh-TW"/>
+              </w:rPr>
+            </w:pPr>
+            <w:r>
+              <w:rPr>
+                <w:rFonts w:hint="eastAsia"/>
+                <w:lang w:eastAsia="zh-TW"/>
+              </w:rPr>
+              <w:t>Default values of the runway will be returned as there is no obstacle on the runway</w:t>
+            </w:r>
+          </w:p>
+        </w:tc>
+        <w:tc>
+          <w:tcPr>
+            <w:tcW w:w="1559" w:type="dxa"/>
+            <w:tcBorders>
+              <w:left w:val="single" w:sz="4" w:space="0" w:color="auto"/>
+              <w:right w:val="single" w:sz="4" w:space="0" w:color="auto"/>
+            </w:tcBorders>
+          </w:tcPr>
+          <w:p>
+            <w:pPr>
+              <w:cnfStyle w:val="000000100000"/>
+              <w:rPr>
+                <w:lang w:eastAsia="zh-TW"/>
+              </w:rPr>
+            </w:pPr>
+            <w:r>
+              <w:rPr>
+                <w:rFonts w:hint="eastAsia"/>
+                <w:lang w:eastAsia="zh-TW"/>
+              </w:rPr>
+              <w:t>As expected</w:t>
+            </w:r>
+          </w:p>
+        </w:tc>
+        <w:tc>
+          <w:tcPr>
+            <w:tcW w:w="993" w:type="dxa"/>
+            <w:tcBorders>
+              <w:left w:val="single" w:sz="4" w:space="0" w:color="auto"/>
+              <w:right w:val="single" w:sz="4" w:space="0" w:color="auto"/>
+            </w:tcBorders>
+          </w:tcPr>
+          <w:p>
+            <w:pPr>
+              <w:cnfStyle w:val="000000100000"/>
+              <w:rPr>
+                <w:lang w:eastAsia="zh-TW"/>
+              </w:rPr>
+            </w:pPr>
+            <w:r>
+              <w:rPr>
+                <w:rFonts w:hint="eastAsia"/>
+                <w:lang w:eastAsia="zh-TW"/>
+              </w:rPr>
+              <w:t>Normal</w:t>
+            </w:r>
+          </w:p>
+        </w:tc>
+        <w:tc>
+          <w:tcPr>
+            <w:tcW w:w="1337" w:type="dxa"/>
+            <w:tcBorders>
+              <w:left w:val="single" w:sz="4" w:space="0" w:color="auto"/>
+              <w:right w:val="single" w:sz="4" w:space="0" w:color="auto"/>
+            </w:tcBorders>
+          </w:tcPr>
+          <w:p>
+            <w:pPr>
+              <w:cnfStyle w:val="000000100000"/>
+              <w:rPr>
+                <w:lang w:eastAsia="zh-TW"/>
+              </w:rPr>
+            </w:pPr>
+          </w:p>
+        </w:tc>
+      </w:tr>
+      <w:tr>
+        <w:tc>
+          <w:tcPr>
+            <w:cnfStyle w:val="001000000000"/>
+            <w:tcW w:w="2518" w:type="dxa"/>
+            <w:tcBorders>
+              <w:bottom w:val="single" w:sz="4" w:space="0" w:color="auto"/>
+            </w:tcBorders>
+          </w:tcPr>
+          <w:p>
+            <w:pPr>
+              <w:spacing w:after="0"/>
+              <w:rPr>
+                <w:rFonts w:hint="eastAsia"/>
+                <w:b w:val="0"/>
+                <w:lang w:eastAsia="zh-TW"/>
+              </w:rPr>
+            </w:pPr>
+            <w:r>
+              <w:rPr>
+                <w:rFonts w:hint="eastAsia"/>
+                <w:b w:val="0"/>
+                <w:lang w:eastAsia="zh-TW"/>
+              </w:rPr>
+              <w:t xml:space="preserve">Get the calculation through toCalculation method </w:t>
+            </w:r>
+            <w:r>
+              <w:rPr>
+                <w:rFonts w:hint="eastAsia"/>
+                <w:b w:val="0"/>
+                <w:lang w:eastAsia="zh-TW"/>
+              </w:rPr>
+              <w:t xml:space="preserve">after </w:t>
+            </w:r>
+            <w:r>
+              <w:rPr>
+                <w:rFonts w:hint="eastAsia"/>
+                <w:b w:val="0"/>
+                <w:lang w:eastAsia="zh-TW"/>
+              </w:rPr>
+              <w:t>placing an obstacle</w:t>
+            </w:r>
+          </w:p>
+        </w:tc>
+        <w:tc>
+          <w:tcPr>
+            <w:tcW w:w="2835" w:type="dxa"/>
+            <w:tcBorders>
+              <w:bottom w:val="single" w:sz="4" w:space="0" w:color="auto"/>
+            </w:tcBorders>
+          </w:tcPr>
+          <w:p>
+            <w:pPr>
+              <w:cnfStyle w:val="000000000000"/>
+              <w:rPr>
+                <w:rFonts w:hint="eastAsia"/>
+                <w:lang w:eastAsia="zh-TW"/>
+              </w:rPr>
+            </w:pPr>
+            <w:r>
+              <w:rPr>
+                <w:rFonts w:hint="eastAsia"/>
+                <w:lang w:eastAsia="zh-TW"/>
+              </w:rPr>
+              <w:t>New parameters and the full calculations will be printed on screen</w:t>
+            </w:r>
+          </w:p>
+        </w:tc>
+        <w:tc>
+          <w:tcPr>
+            <w:tcW w:w="1559" w:type="dxa"/>
+            <w:tcBorders>
+              <w:bottom w:val="single" w:sz="4" w:space="0" w:color="auto"/>
+            </w:tcBorders>
+          </w:tcPr>
+          <w:p>
+            <w:pPr>
+              <w:cnfStyle w:val="000000000000"/>
+              <w:rPr>
+                <w:lang w:eastAsia="zh-TW"/>
+              </w:rPr>
+            </w:pPr>
+            <w:r>
+              <w:rPr>
+                <w:rFonts w:hint="eastAsia"/>
+                <w:lang w:eastAsia="zh-TW"/>
+              </w:rPr>
+              <w:t>As expected</w:t>
+            </w:r>
+          </w:p>
+        </w:tc>
+        <w:tc>
+          <w:tcPr>
+            <w:tcW w:w="993" w:type="dxa"/>
+            <w:tcBorders>
+              <w:bottom w:val="single" w:sz="4" w:space="0" w:color="auto"/>
+            </w:tcBorders>
+          </w:tcPr>
+          <w:p>
+            <w:pPr>
+              <w:cnfStyle w:val="000000000000"/>
+              <w:rPr>
+                <w:lang w:eastAsia="zh-TW"/>
+              </w:rPr>
+            </w:pPr>
+            <w:r>
+              <w:rPr>
+                <w:rFonts w:hint="eastAsia"/>
+                <w:lang w:eastAsia="zh-TW"/>
+              </w:rPr>
+              <w:t>Normal</w:t>
+            </w:r>
+          </w:p>
+        </w:tc>
+        <w:tc>
+          <w:tcPr>
+            <w:tcW w:w="1337" w:type="dxa"/>
+            <w:tcBorders>
+              <w:bottom w:val="single" w:sz="4" w:space="0" w:color="auto"/>
+            </w:tcBorders>
+          </w:tcPr>
+          <w:p>
+            <w:pPr>
+              <w:cnfStyle w:val="000000000000"/>
+              <w:rPr>
+                <w:lang w:eastAsia="zh-TW"/>
+              </w:rPr>
+            </w:pPr>
+          </w:p>
+        </w:tc>
+      </w:tr>
+      <w:tr>
+        <w:trPr>
+          <w:cnfStyle w:val="000000100000"/>
+        </w:trPr>
+        <w:tc>
+          <w:tcPr>
+            <w:cnfStyle w:val="001000000000"/>
+            <w:tcW w:w="2518" w:type="dxa"/>
+            <w:tcBorders>
+              <w:left w:val="single" w:sz="4" w:space="0" w:color="auto"/>
+              <w:right w:val="single" w:sz="4" w:space="0" w:color="auto"/>
+            </w:tcBorders>
+          </w:tcPr>
+          <w:p>
+            <w:pPr>
+              <w:spacing w:after="0"/>
+              <w:rPr>
+                <w:rFonts w:hint="eastAsia"/>
+                <w:b w:val="0"/>
+                <w:lang w:eastAsia="zh-TW"/>
+              </w:rPr>
+            </w:pPr>
+            <w:r>
+              <w:rPr>
+                <w:rFonts w:hint="eastAsia"/>
+                <w:b w:val="0"/>
+                <w:lang w:eastAsia="zh-TW"/>
+              </w:rPr>
+              <w:t xml:space="preserve">Get the calculation through toCalculation method </w:t>
+            </w:r>
+            <w:r>
+              <w:rPr>
+                <w:rFonts w:hint="eastAsia"/>
+                <w:b w:val="0"/>
+                <w:lang w:eastAsia="zh-TW"/>
+              </w:rPr>
+              <w:t>after</w:t>
+            </w:r>
+            <w:r>
+              <w:rPr>
+                <w:rFonts w:hint="eastAsia"/>
+                <w:b w:val="0"/>
+                <w:lang w:eastAsia="zh-TW"/>
+              </w:rPr>
+              <w:t xml:space="preserve"> placing an obstacle</w:t>
+            </w:r>
+            <w:r>
+              <w:rPr>
+                <w:rFonts w:hint="eastAsia"/>
+                <w:b w:val="0"/>
+                <w:lang w:eastAsia="zh-TW"/>
+              </w:rPr>
+              <w:t xml:space="preserve"> but the distance between the obstacle and center line is longer than 150 meters</w:t>
+            </w:r>
+          </w:p>
+        </w:tc>
+        <w:tc>
+          <w:tcPr>
+            <w:tcW w:w="2835" w:type="dxa"/>
+            <w:tcBorders>
+              <w:left w:val="single" w:sz="4" w:space="0" w:color="auto"/>
+              <w:right w:val="single" w:sz="4" w:space="0" w:color="auto"/>
+            </w:tcBorders>
+          </w:tcPr>
+          <w:p>
+            <w:pPr>
+              <w:cnfStyle w:val="000000100000"/>
+              <w:rPr>
+                <w:rFonts w:hint="eastAsia"/>
+                <w:lang w:eastAsia="zh-TW"/>
+              </w:rPr>
+            </w:pPr>
+            <w:r>
+              <w:rPr>
+                <w:rFonts w:hint="eastAsia"/>
+                <w:lang w:eastAsia="zh-TW"/>
+              </w:rPr>
+              <w:t xml:space="preserve">Default values of the runway will be returned as </w:t>
+            </w:r>
+            <w:r>
+              <w:rPr>
+                <w:rFonts w:hint="eastAsia"/>
+                <w:lang w:eastAsia="zh-TW"/>
+              </w:rPr>
+              <w:t>it</w:t>
+            </w:r>
+            <w:r>
+              <w:rPr>
+                <w:lang w:eastAsia="zh-TW"/>
+              </w:rPr>
+              <w:t>’</w:t>
+            </w:r>
+            <w:r>
+              <w:rPr>
+                <w:rFonts w:hint="eastAsia"/>
+                <w:lang w:eastAsia="zh-TW"/>
+              </w:rPr>
+              <w:t>s safe to use the whole runway</w:t>
+            </w:r>
+          </w:p>
+        </w:tc>
+        <w:tc>
+          <w:tcPr>
+            <w:tcW w:w="1559" w:type="dxa"/>
+            <w:tcBorders>
+              <w:left w:val="single" w:sz="4" w:space="0" w:color="auto"/>
+              <w:right w:val="single" w:sz="4" w:space="0" w:color="auto"/>
+            </w:tcBorders>
+          </w:tcPr>
+          <w:p>
+            <w:pPr>
+              <w:cnfStyle w:val="000000100000"/>
+              <w:rPr>
+                <w:lang w:eastAsia="zh-TW"/>
+              </w:rPr>
+            </w:pPr>
+            <w:r>
+              <w:rPr>
+                <w:rFonts w:hint="eastAsia"/>
+                <w:lang w:eastAsia="zh-TW"/>
+              </w:rPr>
+              <w:t>As expected</w:t>
+            </w:r>
+          </w:p>
+        </w:tc>
+        <w:tc>
+          <w:tcPr>
+            <w:tcW w:w="993" w:type="dxa"/>
+            <w:tcBorders>
+              <w:left w:val="single" w:sz="4" w:space="0" w:color="auto"/>
+              <w:right w:val="single" w:sz="4" w:space="0" w:color="auto"/>
+            </w:tcBorders>
+          </w:tcPr>
+          <w:p>
+            <w:pPr>
+              <w:cnfStyle w:val="000000100000"/>
+              <w:rPr>
+                <w:lang w:eastAsia="zh-TW"/>
+              </w:rPr>
+            </w:pPr>
+            <w:r>
+              <w:rPr>
+                <w:rFonts w:hint="eastAsia"/>
+                <w:lang w:eastAsia="zh-TW"/>
+              </w:rPr>
+              <w:t>Normal</w:t>
+            </w:r>
+          </w:p>
+        </w:tc>
+        <w:tc>
+          <w:tcPr>
+            <w:tcW w:w="1337" w:type="dxa"/>
+            <w:tcBorders>
+              <w:left w:val="single" w:sz="4" w:space="0" w:color="auto"/>
+              <w:right w:val="single" w:sz="4" w:space="0" w:color="auto"/>
+            </w:tcBorders>
+          </w:tcPr>
+          <w:p>
+            <w:pPr>
+              <w:cnfStyle w:val="000000100000"/>
+              <w:rPr>
+                <w:lang w:eastAsia="zh-TW"/>
+              </w:rPr>
+            </w:pPr>
+          </w:p>
+        </w:tc>
+      </w:tr>
+    </w:tbl>
+    <w:p/>
+    <w:tbl>
+      <w:tblPr>
+        <w:tblStyle w:val="a3"/>
+        <w:tblW w:w="0" w:type="auto"/>
+        <w:tblBorders>
+          <w:top w:val="single" w:sz="4" w:space="0" w:color="auto"/>
+          <w:left w:val="single" w:sz="4" w:space="0" w:color="auto"/>
+          <w:bottom w:val="single" w:sz="4" w:space="0" w:color="auto"/>
+          <w:right w:val="single" w:sz="4" w:space="0" w:color="auto"/>
+          <w:insideH w:val="single" w:sz="4" w:space="0" w:color="auto"/>
+          <w:insideV w:val="single" w:sz="4" w:space="0" w:color="auto"/>
+        </w:tblBorders>
+        <w:tblLook w:val="04A0"/>
+      </w:tblPr>
+      <w:tblGrid>
+        <w:gridCol w:w="3369"/>
+        <w:gridCol w:w="1984"/>
+        <w:gridCol w:w="1559"/>
+        <w:gridCol w:w="993"/>
+        <w:gridCol w:w="1337"/>
+      </w:tblGrid>
+      <w:tr>
+        <w:trPr>
+          <w:cnfStyle w:val="100000000000"/>
+        </w:trPr>
+        <w:tc>
+          <w:tcPr>
+            <w:cnfStyle w:val="001000000000"/>
+            <w:tcW w:w="3369" w:type="dxa"/>
+            <w:tcBorders>
+              <w:top w:val="single" w:sz="4" w:space="0" w:color="auto"/>
+              <w:left w:val="single" w:sz="4" w:space="0" w:color="auto"/>
+              <w:bottom w:val="single" w:sz="4" w:space="0" w:color="auto"/>
+              <w:right w:val="single" w:sz="4" w:space="0" w:color="auto"/>
+            </w:tcBorders>
+          </w:tcPr>
+          <w:p>
+            <w:r>
+              <w:rPr>
+                <w:b w:val="0"/>
+                <w:bCs w:val="0"/>
+                <w:color w:val="auto"/>
+                <w:sz w:val="24"/>
+              </w:rPr>
+              <w:br w:type="page"/>
+            </w:r>
+            <w:r>
+              <w:rPr>
+                <w:b w:val="0"/>
+                <w:bCs w:val="0"/>
+                <w:color w:val="auto"/>
+                <w:sz w:val="24"/>
+              </w:rPr>
+              <w:br w:type="page"/>
+            </w:r>
+            <w:r>
+              <w:rPr>
+                <w:b w:val="0"/>
+                <w:bCs w:val="0"/>
+              </w:rPr>
+              <w:br w:type="page"/>
+            </w:r>
+            <w:r>
+              <w:t>Input</w:t>
+            </w:r>
+          </w:p>
+        </w:tc>
+        <w:tc>
+          <w:tcPr>
+            <w:tcW w:w="1984" w:type="dxa"/>
+            <w:tcBorders>
+              <w:top w:val="single" w:sz="4" w:space="0" w:color="auto"/>
+              <w:left w:val="single" w:sz="4" w:space="0" w:color="auto"/>
+              <w:bottom w:val="single" w:sz="4" w:space="0" w:color="auto"/>
+              <w:right w:val="single" w:sz="4" w:space="0" w:color="auto"/>
+            </w:tcBorders>
+          </w:tcPr>
+          <w:p>
+            <w:pPr>
+              <w:cnfStyle w:val="100000000000"/>
+            </w:pPr>
+            <w:r>
+              <w:t>Expected Output</w:t>
+            </w:r>
+          </w:p>
+        </w:tc>
+        <w:tc>
+          <w:tcPr>
+            <w:tcW w:w="1559" w:type="dxa"/>
+            <w:tcBorders>
+              <w:top w:val="single" w:sz="4" w:space="0" w:color="auto"/>
+              <w:left w:val="single" w:sz="4" w:space="0" w:color="auto"/>
+              <w:bottom w:val="single" w:sz="4" w:space="0" w:color="auto"/>
+              <w:right w:val="single" w:sz="4" w:space="0" w:color="auto"/>
+            </w:tcBorders>
+          </w:tcPr>
+          <w:p>
+            <w:pPr>
+              <w:cnfStyle w:val="100000000000"/>
+            </w:pPr>
+            <w:r>
+              <w:t>Actual Output</w:t>
+            </w:r>
+          </w:p>
+        </w:tc>
+        <w:tc>
+          <w:tcPr>
+            <w:tcW w:w="993" w:type="dxa"/>
+            <w:tcBorders>
+              <w:top w:val="single" w:sz="4" w:space="0" w:color="auto"/>
+              <w:left w:val="single" w:sz="4" w:space="0" w:color="auto"/>
+              <w:bottom w:val="single" w:sz="4" w:space="0" w:color="auto"/>
+              <w:right w:val="single" w:sz="4" w:space="0" w:color="auto"/>
+            </w:tcBorders>
+          </w:tcPr>
+          <w:p>
+            <w:pPr>
+              <w:cnfStyle w:val="100000000000"/>
+            </w:pPr>
+            <w:r>
+              <w:t>Type</w:t>
+            </w:r>
+          </w:p>
+        </w:tc>
+        <w:tc>
+          <w:tcPr>
+            <w:tcW w:w="1337" w:type="dxa"/>
+            <w:tcBorders>
+              <w:top w:val="single" w:sz="4" w:space="0" w:color="auto"/>
+              <w:left w:val="single" w:sz="4" w:space="0" w:color="auto"/>
+              <w:bottom w:val="single" w:sz="4" w:space="0" w:color="auto"/>
+              <w:right w:val="single" w:sz="4" w:space="0" w:color="auto"/>
+            </w:tcBorders>
+          </w:tcPr>
+          <w:p>
+            <w:pPr>
+              <w:cnfStyle w:val="100000000000"/>
+            </w:pPr>
+            <w:r>
+              <w:t>Comments</w:t>
+            </w:r>
+          </w:p>
+        </w:tc>
+      </w:tr>
+      <w:tr>
+        <w:trPr>
+          <w:cnfStyle w:val="000000100000"/>
+        </w:trPr>
+        <w:tc>
+          <w:tcPr>
+            <w:cnfStyle w:val="001000000000"/>
+            <w:tcW w:w="3369" w:type="dxa"/>
+            <w:tcBorders>
+              <w:top w:val="single" w:sz="4" w:space="0" w:color="auto"/>
+              <w:left w:val="single" w:sz="4" w:space="0" w:color="auto"/>
+              <w:bottom w:val="single" w:sz="4" w:space="0" w:color="auto"/>
+              <w:right w:val="single" w:sz="4" w:space="0" w:color="auto"/>
+            </w:tcBorders>
+          </w:tcPr>
+          <w:p>
+            <w:pPr>
+              <w:spacing w:after="0"/>
+              <w:rPr>
+                <w:rFonts w:hint="eastAsia"/>
+                <w:b w:val="0"/>
+                <w:lang w:eastAsia="zh-TW"/>
+              </w:rPr>
+            </w:pPr>
+            <w:r>
+              <w:rPr>
+                <w:rFonts w:hint="eastAsia"/>
+                <w:b w:val="0"/>
+                <w:lang w:eastAsia="zh-TW"/>
+              </w:rPr>
+              <w:t xml:space="preserve">Get the calculation through toCalculation method </w:t>
+            </w:r>
+            <w:r>
+              <w:rPr>
+                <w:rFonts w:hint="eastAsia"/>
+                <w:b w:val="0"/>
+                <w:lang w:eastAsia="zh-TW"/>
+              </w:rPr>
+              <w:t>removing an obstacle from the runway</w:t>
+            </w:r>
+          </w:p>
+        </w:tc>
+        <w:tc>
+          <w:tcPr>
+            <w:tcW w:w="1984" w:type="dxa"/>
+            <w:tcBorders>
+              <w:top w:val="single" w:sz="4" w:space="0" w:color="auto"/>
+              <w:left w:val="single" w:sz="4" w:space="0" w:color="auto"/>
+              <w:bottom w:val="single" w:sz="4" w:space="0" w:color="auto"/>
+              <w:right w:val="single" w:sz="4" w:space="0" w:color="auto"/>
+            </w:tcBorders>
+          </w:tcPr>
+          <w:p>
+            <w:pPr>
+              <w:cnfStyle w:val="000000100000"/>
+              <w:rPr>
+                <w:rFonts w:hint="eastAsia"/>
+                <w:lang w:eastAsia="zh-TW"/>
+              </w:rPr>
+            </w:pPr>
+            <w:r>
+              <w:rPr>
+                <w:rFonts w:hint="eastAsia"/>
+                <w:lang w:eastAsia="zh-TW"/>
+              </w:rPr>
+              <w:t>Default values of the parameters will</w:t>
+            </w:r>
+            <w:r>
+              <w:rPr>
+                <w:rFonts w:hint="eastAsia"/>
+                <w:lang w:eastAsia="zh-TW"/>
+              </w:rPr>
+              <w:t xml:space="preserve"> be printed on screen</w:t>
+            </w:r>
+          </w:p>
+        </w:tc>
+        <w:tc>
+          <w:tcPr>
+            <w:tcW w:w="1559" w:type="dxa"/>
+            <w:tcBorders>
+              <w:top w:val="single" w:sz="4" w:space="0" w:color="auto"/>
+              <w:left w:val="single" w:sz="4" w:space="0" w:color="auto"/>
+              <w:bottom w:val="single" w:sz="4" w:space="0" w:color="auto"/>
+              <w:right w:val="single" w:sz="4" w:space="0" w:color="auto"/>
+            </w:tcBorders>
+          </w:tcPr>
+          <w:p>
+            <w:pPr>
+              <w:cnfStyle w:val="000000100000"/>
+              <w:rPr>
+                <w:lang w:eastAsia="zh-TW"/>
+              </w:rPr>
+            </w:pPr>
+            <w:r>
+              <w:rPr>
+                <w:rFonts w:hint="eastAsia"/>
+                <w:lang w:eastAsia="zh-TW"/>
+              </w:rPr>
+              <w:t>As expected</w:t>
+            </w:r>
+          </w:p>
+        </w:tc>
+        <w:tc>
+          <w:tcPr>
+            <w:tcW w:w="993" w:type="dxa"/>
+            <w:tcBorders>
+              <w:top w:val="single" w:sz="4" w:space="0" w:color="auto"/>
+              <w:left w:val="single" w:sz="4" w:space="0" w:color="auto"/>
+              <w:bottom w:val="single" w:sz="4" w:space="0" w:color="auto"/>
+              <w:right w:val="single" w:sz="4" w:space="0" w:color="auto"/>
+            </w:tcBorders>
+          </w:tcPr>
+          <w:p>
+            <w:pPr>
+              <w:cnfStyle w:val="000000100000"/>
+              <w:rPr>
+                <w:lang w:eastAsia="zh-TW"/>
+              </w:rPr>
+            </w:pPr>
+            <w:r>
+              <w:rPr>
+                <w:rFonts w:hint="eastAsia"/>
+                <w:lang w:eastAsia="zh-TW"/>
+              </w:rPr>
+              <w:t>Normal</w:t>
+            </w:r>
+          </w:p>
+        </w:tc>
+        <w:tc>
+          <w:tcPr>
+            <w:tcW w:w="1337" w:type="dxa"/>
+            <w:tcBorders>
+              <w:top w:val="single" w:sz="4" w:space="0" w:color="auto"/>
+              <w:left w:val="single" w:sz="4" w:space="0" w:color="auto"/>
+              <w:bottom w:val="single" w:sz="4" w:space="0" w:color="auto"/>
+              <w:right w:val="single" w:sz="4" w:space="0" w:color="auto"/>
+            </w:tcBorders>
+          </w:tcPr>
+          <w:p>
+            <w:pPr>
+              <w:cnfStyle w:val="000000100000"/>
+              <w:rPr>
+                <w:lang w:eastAsia="zh-TW"/>
+              </w:rPr>
+            </w:pPr>
+          </w:p>
+        </w:tc>
+      </w:tr>
+      <w:tr>
+        <w:tc>
+          <w:tcPr>
+            <w:cnfStyle w:val="001000000000"/>
+            <w:tcW w:w="3369" w:type="dxa"/>
+            <w:tcBorders>
+              <w:left w:val="single" w:sz="4" w:space="0" w:color="auto"/>
+              <w:bottom w:val="single" w:sz="4" w:space="0" w:color="auto"/>
+              <w:right w:val="single" w:sz="4" w:space="0" w:color="auto"/>
+            </w:tcBorders>
+          </w:tcPr>
+          <w:p>
+            <w:pPr>
+              <w:spacing w:after="0"/>
+              <w:rPr>
+                <w:rFonts w:hint="eastAsia"/>
+                <w:b w:val="0"/>
+                <w:lang w:eastAsia="zh-TW"/>
+              </w:rPr>
+            </w:pPr>
+            <w:r>
+              <w:rPr>
+                <w:rFonts w:hint="eastAsia"/>
+                <w:b w:val="0"/>
+                <w:lang w:eastAsia="zh-TW"/>
+              </w:rPr>
+              <w:t>Modify the values to make the calculations for the new parameters are negative:</w:t>
+            </w:r>
+          </w:p>
+          <w:p>
+            <w:pPr>
+              <w:spacing w:after="0"/>
+              <w:rPr>
+                <w:rFonts w:hint="eastAsia"/>
+                <w:b w:val="0"/>
+                <w:lang w:eastAsia="zh-TW"/>
+              </w:rPr>
+            </w:pPr>
+            <w:r>
+              <w:rPr>
+                <w:rFonts w:hint="eastAsia"/>
+                <w:b w:val="0"/>
+                <w:lang w:eastAsia="zh-TW"/>
+              </w:rPr>
+              <w:t>Obstacle height : 100m</w:t>
+            </w:r>
+          </w:p>
+          <w:p>
+            <w:pPr>
+              <w:spacing w:after="0"/>
+              <w:rPr>
+                <w:rFonts w:hint="eastAsia"/>
+                <w:b w:val="0"/>
+                <w:lang w:eastAsia="zh-TW"/>
+              </w:rPr>
+            </w:pPr>
+            <w:r>
+              <w:rPr>
+                <w:rFonts w:hint="eastAsia"/>
+                <w:b w:val="0"/>
+                <w:lang w:eastAsia="zh-TW"/>
+              </w:rPr>
+              <w:t>Runway original</w:t>
+            </w:r>
+          </w:p>
+          <w:p>
+            <w:pPr>
+              <w:spacing w:after="0"/>
+              <w:rPr>
+                <w:rFonts w:hint="eastAsia"/>
+                <w:b w:val="0"/>
+                <w:lang w:eastAsia="zh-TW"/>
+              </w:rPr>
+            </w:pPr>
+            <w:r>
+              <w:rPr>
+                <w:rFonts w:hint="eastAsia"/>
+                <w:b w:val="0"/>
+                <w:lang w:eastAsia="zh-TW"/>
+              </w:rPr>
+              <w:t>TORA, ASDA, TODA : 3900</w:t>
+            </w:r>
+          </w:p>
+          <w:p>
+            <w:pPr>
+              <w:spacing w:after="0"/>
+              <w:rPr>
+                <w:rFonts w:hint="eastAsia"/>
+                <w:b w:val="0"/>
+                <w:lang w:eastAsia="zh-TW"/>
+              </w:rPr>
+            </w:pPr>
+            <w:r>
+              <w:rPr>
+                <w:rFonts w:hint="eastAsia"/>
+                <w:b w:val="0"/>
+                <w:lang w:eastAsia="zh-TW"/>
+              </w:rPr>
+              <w:t>LDA : 3500</w:t>
+            </w:r>
+          </w:p>
+          <w:p>
+            <w:pPr>
+              <w:spacing w:after="0"/>
+              <w:rPr>
+                <w:rFonts w:hint="eastAsia"/>
+                <w:b w:val="0"/>
+                <w:lang w:eastAsia="zh-TW"/>
+              </w:rPr>
+            </w:pPr>
+            <w:r>
+              <w:rPr>
+                <w:b w:val="0"/>
+                <w:lang w:eastAsia="zh-TW"/>
+              </w:rPr>
+              <w:t>D</w:t>
+            </w:r>
+            <w:r>
+              <w:rPr>
+                <w:rFonts w:hint="eastAsia"/>
+                <w:b w:val="0"/>
+                <w:lang w:eastAsia="zh-TW"/>
+              </w:rPr>
+              <w:t>istance away from threshold : 10m</w:t>
+            </w:r>
+          </w:p>
+          <w:p>
+            <w:pPr>
+              <w:spacing w:after="0"/>
+              <w:rPr>
+                <w:rFonts w:hint="eastAsia"/>
+                <w:b w:val="0"/>
+                <w:lang w:eastAsia="zh-TW"/>
+              </w:rPr>
+            </w:pPr>
+            <w:r>
+              <w:rPr>
+                <w:b w:val="0"/>
+                <w:lang w:eastAsia="zh-TW"/>
+              </w:rPr>
+              <w:t>D</w:t>
+            </w:r>
+            <w:r>
+              <w:rPr>
+                <w:rFonts w:hint="eastAsia"/>
+                <w:b w:val="0"/>
+                <w:lang w:eastAsia="zh-TW"/>
+              </w:rPr>
+              <w:t>istance away from center line :</w:t>
+            </w:r>
+          </w:p>
+          <w:p>
+            <w:pPr>
+              <w:spacing w:after="0"/>
+              <w:rPr>
+                <w:rFonts w:hint="eastAsia"/>
+                <w:b w:val="0"/>
+                <w:lang w:eastAsia="zh-TW"/>
+              </w:rPr>
+            </w:pPr>
+            <w:r>
+              <w:rPr>
+                <w:rFonts w:hint="eastAsia"/>
+                <w:b w:val="0"/>
+                <w:lang w:eastAsia="zh-TW"/>
+              </w:rPr>
+              <w:t>30m</w:t>
+            </w:r>
+          </w:p>
+        </w:tc>
+        <w:tc>
+          <w:tcPr>
+            <w:tcW w:w="1984" w:type="dxa"/>
+            <w:tcBorders>
+              <w:left w:val="single" w:sz="4" w:space="0" w:color="auto"/>
+              <w:bottom w:val="single" w:sz="4" w:space="0" w:color="auto"/>
+              <w:right w:val="single" w:sz="4" w:space="0" w:color="auto"/>
+            </w:tcBorders>
+          </w:tcPr>
+          <w:p>
+            <w:pPr>
+              <w:cnfStyle w:val="000000000000"/>
+              <w:rPr>
+                <w:rFonts w:hint="eastAsia"/>
+                <w:lang w:eastAsia="zh-TW"/>
+              </w:rPr>
+            </w:pPr>
+            <w:r>
+              <w:rPr>
+                <w:rFonts w:hint="eastAsia"/>
+                <w:lang w:eastAsia="zh-TW"/>
+              </w:rPr>
+              <w:t>Zero will be assigned as the new TORA ASDA, TODA and LDA if the new calculation results are negative.</w:t>
+            </w:r>
+          </w:p>
+        </w:tc>
+        <w:tc>
+          <w:tcPr>
+            <w:tcW w:w="1559" w:type="dxa"/>
+            <w:tcBorders>
+              <w:left w:val="single" w:sz="4" w:space="0" w:color="auto"/>
+              <w:bottom w:val="single" w:sz="4" w:space="0" w:color="auto"/>
+              <w:right w:val="single" w:sz="4" w:space="0" w:color="auto"/>
+            </w:tcBorders>
+          </w:tcPr>
+          <w:p>
+            <w:pPr>
+              <w:cnfStyle w:val="000000000000"/>
+              <w:rPr>
+                <w:rFonts w:hint="eastAsia"/>
+                <w:lang w:eastAsia="zh-TW"/>
+              </w:rPr>
+            </w:pPr>
+            <w:r>
+              <w:rPr>
+                <w:rFonts w:hint="eastAsia"/>
+                <w:lang w:eastAsia="zh-TW"/>
+              </w:rPr>
+              <w:t>As expected</w:t>
+            </w:r>
+          </w:p>
+        </w:tc>
+        <w:tc>
+          <w:tcPr>
+            <w:tcW w:w="993" w:type="dxa"/>
+            <w:tcBorders>
+              <w:left w:val="single" w:sz="4" w:space="0" w:color="auto"/>
+              <w:bottom w:val="single" w:sz="4" w:space="0" w:color="auto"/>
+              <w:right w:val="single" w:sz="4" w:space="0" w:color="auto"/>
+            </w:tcBorders>
+          </w:tcPr>
+          <w:p>
+            <w:pPr>
+              <w:cnfStyle w:val="000000000000"/>
+              <w:rPr>
+                <w:rFonts w:hint="eastAsia"/>
+                <w:lang w:eastAsia="zh-TW"/>
+              </w:rPr>
+            </w:pPr>
+            <w:r>
+              <w:rPr>
+                <w:rFonts w:hint="eastAsia"/>
+                <w:lang w:eastAsia="zh-TW"/>
+              </w:rPr>
+              <w:t>Normal</w:t>
+            </w:r>
+          </w:p>
+        </w:tc>
+        <w:tc>
+          <w:tcPr>
+            <w:tcW w:w="1337" w:type="dxa"/>
+            <w:tcBorders>
+              <w:left w:val="single" w:sz="4" w:space="0" w:color="auto"/>
+              <w:bottom w:val="single" w:sz="4" w:space="0" w:color="auto"/>
+              <w:right w:val="single" w:sz="4" w:space="0" w:color="auto"/>
+            </w:tcBorders>
+          </w:tcPr>
+          <w:p>
+            <w:pPr>
+              <w:cnfStyle w:val="000000000000"/>
+              <w:rPr>
+                <w:lang w:eastAsia="zh-TW"/>
+              </w:rPr>
+            </w:pPr>
+          </w:p>
+        </w:tc>
+      </w:tr>
+      <w:tr>
+        <w:trPr>
+          <w:cnfStyle w:val="000000100000"/>
+        </w:trPr>
+        <w:tc>
+          <w:tcPr>
+            <w:cnfStyle w:val="001000000000"/>
+            <w:tcW w:w="3369" w:type="dxa"/>
+            <w:tcBorders>
+              <w:left w:val="single" w:sz="4" w:space="0" w:color="auto"/>
+              <w:right w:val="single" w:sz="4" w:space="0" w:color="auto"/>
+            </w:tcBorders>
+          </w:tcPr>
+          <w:p>
+            <w:pPr>
+              <w:spacing w:after="0"/>
+              <w:rPr>
+                <w:rFonts w:hint="eastAsia"/>
+                <w:b w:val="0"/>
+                <w:lang w:eastAsia="zh-TW"/>
+              </w:rPr>
+            </w:pPr>
+            <w:r>
+              <w:rPr>
+                <w:rFonts w:hint="eastAsia"/>
+                <w:b w:val="0"/>
+                <w:lang w:eastAsia="zh-TW"/>
+              </w:rPr>
+              <w:t>Execute the setters for ID, Runway Strip width, RESA, stopway, blast allowance and angle of slope with null or negative values</w:t>
+            </w:r>
+          </w:p>
+        </w:tc>
+        <w:tc>
+          <w:tcPr>
+            <w:tcW w:w="1984" w:type="dxa"/>
+            <w:tcBorders>
+              <w:left w:val="single" w:sz="4" w:space="0" w:color="auto"/>
+              <w:right w:val="single" w:sz="4" w:space="0" w:color="auto"/>
+            </w:tcBorders>
+          </w:tcPr>
+          <w:p>
+            <w:pPr>
+              <w:cnfStyle w:val="000000100000"/>
+              <w:rPr>
+                <w:rFonts w:hint="eastAsia"/>
+                <w:lang w:eastAsia="zh-TW"/>
+              </w:rPr>
+            </w:pPr>
+            <w:r>
+              <w:rPr>
+                <w:rFonts w:hint="eastAsia"/>
+                <w:lang w:eastAsia="zh-TW"/>
+              </w:rPr>
+              <w:t>Null or negative inputs will be ignored. Value unchanged</w:t>
+            </w:r>
+          </w:p>
+        </w:tc>
+        <w:tc>
+          <w:tcPr>
+            <w:tcW w:w="1559" w:type="dxa"/>
+            <w:tcBorders>
+              <w:left w:val="single" w:sz="4" w:space="0" w:color="auto"/>
+              <w:right w:val="single" w:sz="4" w:space="0" w:color="auto"/>
+            </w:tcBorders>
+          </w:tcPr>
+          <w:p>
+            <w:pPr>
+              <w:cnfStyle w:val="000000100000"/>
+              <w:rPr>
+                <w:rFonts w:hint="eastAsia"/>
+                <w:lang w:eastAsia="zh-TW"/>
+              </w:rPr>
+            </w:pPr>
+            <w:r>
+              <w:rPr>
+                <w:rFonts w:hint="eastAsia"/>
+                <w:lang w:eastAsia="zh-TW"/>
+              </w:rPr>
+              <w:t>As expected</w:t>
+            </w:r>
+          </w:p>
+        </w:tc>
+        <w:tc>
+          <w:tcPr>
+            <w:tcW w:w="993" w:type="dxa"/>
+            <w:tcBorders>
+              <w:left w:val="single" w:sz="4" w:space="0" w:color="auto"/>
+              <w:right w:val="single" w:sz="4" w:space="0" w:color="auto"/>
+            </w:tcBorders>
+          </w:tcPr>
+          <w:p>
+            <w:pPr>
+              <w:cnfStyle w:val="000000100000"/>
+              <w:rPr>
+                <w:rFonts w:hint="eastAsia"/>
+                <w:lang w:eastAsia="zh-TW"/>
+              </w:rPr>
+            </w:pPr>
+            <w:r>
+              <w:rPr>
+                <w:rFonts w:hint="eastAsia"/>
+                <w:lang w:eastAsia="zh-TW"/>
+              </w:rPr>
+              <w:t>Error</w:t>
+            </w:r>
+          </w:p>
+        </w:tc>
+        <w:tc>
+          <w:tcPr>
+            <w:tcW w:w="1337" w:type="dxa"/>
+            <w:tcBorders>
+              <w:left w:val="single" w:sz="4" w:space="0" w:color="auto"/>
+              <w:right w:val="single" w:sz="4" w:space="0" w:color="auto"/>
+            </w:tcBorders>
+          </w:tcPr>
+          <w:p>
+            <w:pPr>
+              <w:cnfStyle w:val="000000100000"/>
+              <w:rPr>
+                <w:lang w:eastAsia="zh-TW"/>
+              </w:rPr>
+            </w:pPr>
+          </w:p>
+        </w:tc>
+      </w:tr>
+      <w:tr>
+        <w:tc>
+          <w:tcPr>
+            <w:cnfStyle w:val="001000000000"/>
+            <w:tcW w:w="3369" w:type="dxa"/>
+          </w:tcPr>
+          <w:p>
+            <w:pPr>
+              <w:spacing w:after="0"/>
+              <w:rPr>
+                <w:rFonts w:hint="eastAsia"/>
+                <w:b w:val="0"/>
+                <w:lang w:eastAsia="zh-TW"/>
+              </w:rPr>
+            </w:pPr>
+          </w:p>
+        </w:tc>
+        <w:tc>
+          <w:tcPr>
+            <w:tcW w:w="1984" w:type="dxa"/>
+          </w:tcPr>
+          <w:p>
+            <w:pPr>
+              <w:cnfStyle w:val="000000000000"/>
+              <w:rPr>
+                <w:rFonts w:hint="eastAsia"/>
+                <w:lang w:eastAsia="zh-TW"/>
+              </w:rPr>
+            </w:pPr>
+          </w:p>
+        </w:tc>
+        <w:tc>
+          <w:tcPr>
+            <w:tcW w:w="1559" w:type="dxa"/>
+          </w:tcPr>
+          <w:p>
+            <w:pPr>
+              <w:cnfStyle w:val="000000000000"/>
+              <w:rPr>
+                <w:rFonts w:hint="eastAsia"/>
+                <w:lang w:eastAsia="zh-TW"/>
+              </w:rPr>
+            </w:pPr>
+          </w:p>
+        </w:tc>
+        <w:tc>
+          <w:tcPr>
+            <w:tcW w:w="993" w:type="dxa"/>
+          </w:tcPr>
+          <w:p>
+            <w:pPr>
+              <w:cnfStyle w:val="000000000000"/>
+              <w:rPr>
+                <w:rFonts w:hint="eastAsia"/>
+                <w:lang w:eastAsia="zh-TW"/>
+              </w:rPr>
+            </w:pPr>
+          </w:p>
+        </w:tc>
+        <w:tc>
+          <w:tcPr>
+            <w:tcW w:w="1337" w:type="dxa"/>
+          </w:tcPr>
+          <w:p>
+            <w:pPr>
+              <w:cnfStyle w:val="000000000000"/>
+              <w:rPr>
+                <w:lang w:eastAsia="zh-TW"/>
+              </w:rPr>
+            </w:pPr>
+          </w:p>
+        </w:tc>
+      </w:tr>
+    </w:tbl>
+    <w:p>
+      <w:pPr>
+        <w:spacing w:after="0"/>
         <w:rPr>
           <w:lang w:eastAsia="zh-TW"/>
         </w:rPr>
@@ -1664,7 +4856,7 @@
     <w:semiHidden/>
     <w:unhideWhenUsed/>
   </w:style>
-  <w:style w:type="table" w:styleId="a3">
+  <w:style w:type="table" w:customStyle="1" w:styleId="a3">
     <w:name w:val="Light Shading"/>
     <w:basedOn w:val="a1"/>
     <w:uiPriority w:val="60"/>

</xml_diff>

<commit_message>
* Updated TestPlanCases_ByKelvin.docx : Added new test cases * Time spent per member per week and activity.docx : Time spent updated
</commit_message>
<xml_diff>
--- a/doc/Analysis Design Testing/TestPlanCases_ByKelvin.docx
+++ b/doc/Analysis Design Testing/TestPlanCases_ByKelvin.docx
@@ -18,7 +18,7 @@
     </w:p>
     <w:tbl>
       <w:tblPr>
-        <w:tblStyle w:val="a3"/>
+        <w:tblStyle w:val="1"/>
         <w:tblW w:w="0" w:type="auto"/>
         <w:tblBorders>
           <w:top w:val="single" w:sz="4" w:space="0" w:color="auto"/>
@@ -414,7 +414,7 @@
     </w:p>
     <w:tbl>
       <w:tblPr>
-        <w:tblStyle w:val="a3"/>
+        <w:tblStyle w:val="1"/>
         <w:tblW w:w="0" w:type="auto"/>
         <w:tblBorders>
           <w:top w:val="single" w:sz="4" w:space="0" w:color="auto"/>
@@ -1297,7 +1297,6 @@
     <w:p>
       <w:pPr>
         <w:rPr>
-          <w:rFonts w:hint="eastAsia"/>
           <w:lang w:eastAsia="zh-TW"/>
         </w:rPr>
       </w:pPr>
@@ -1312,7 +1311,7 @@
     </w:p>
     <w:tbl>
       <w:tblPr>
-        <w:tblStyle w:val="a3"/>
+        <w:tblStyle w:val="1"/>
         <w:tblW w:w="0" w:type="auto"/>
         <w:tblBorders>
           <w:top w:val="single" w:sz="4" w:space="0" w:color="auto"/>
@@ -1447,7 +1446,6 @@
             <w:pPr>
               <w:spacing w:after="0"/>
               <w:rPr>
-                <w:rFonts w:hint="eastAsia"/>
                 <w:b w:val="0"/>
                 <w:lang w:eastAsia="zh-TW"/>
               </w:rPr>
@@ -1465,7 +1463,6 @@
             <w:pPr>
               <w:spacing w:after="0"/>
               <w:rPr>
-                <w:rFonts w:hint="eastAsia"/>
                 <w:b w:val="0"/>
                 <w:lang w:eastAsia="zh-TW"/>
               </w:rPr>
@@ -1505,7 +1502,6 @@
             <w:pPr>
               <w:spacing w:after="0"/>
               <w:rPr>
-                <w:rFonts w:hint="eastAsia"/>
                 <w:b w:val="0"/>
                 <w:lang w:eastAsia="zh-TW"/>
               </w:rPr>
@@ -1663,7 +1659,6 @@
             <w:pPr>
               <w:spacing w:after="0"/>
               <w:rPr>
-                <w:rFonts w:hint="eastAsia"/>
                 <w:b w:val="0"/>
                 <w:lang w:eastAsia="zh-TW"/>
               </w:rPr>
@@ -1681,7 +1676,6 @@
             <w:pPr>
               <w:spacing w:after="0"/>
               <w:rPr>
-                <w:rFonts w:hint="eastAsia"/>
                 <w:b w:val="0"/>
                 <w:lang w:eastAsia="zh-TW"/>
               </w:rPr>
@@ -1699,7 +1693,6 @@
             <w:pPr>
               <w:spacing w:after="0"/>
               <w:rPr>
-                <w:rFonts w:hint="eastAsia"/>
                 <w:b w:val="0"/>
                 <w:lang w:eastAsia="zh-TW"/>
               </w:rPr>
@@ -1762,7 +1755,6 @@
               <w:spacing w:after="0"/>
               <w:cnfStyle w:val="000000000000"/>
               <w:rPr>
-                <w:rFonts w:hint="eastAsia"/>
                 <w:lang w:eastAsia="zh-TW"/>
               </w:rPr>
             </w:pPr>
@@ -1899,7 +1891,6 @@
             <w:pPr>
               <w:spacing w:after="0"/>
               <w:rPr>
-                <w:rFonts w:hint="eastAsia"/>
                 <w:b w:val="0"/>
                 <w:lang w:eastAsia="zh-TW"/>
               </w:rPr>
@@ -1917,7 +1908,6 @@
             <w:pPr>
               <w:spacing w:after="0"/>
               <w:rPr>
-                <w:rFonts w:hint="eastAsia"/>
                 <w:b w:val="0"/>
                 <w:lang w:eastAsia="zh-TW"/>
               </w:rPr>
@@ -1957,7 +1947,6 @@
             <w:pPr>
               <w:spacing w:after="0"/>
               <w:rPr>
-                <w:rFonts w:hint="eastAsia"/>
                 <w:b w:val="0"/>
                 <w:lang w:eastAsia="zh-TW"/>
               </w:rPr>
@@ -2024,7 +2013,6 @@
               <w:spacing w:after="0"/>
               <w:cnfStyle w:val="000000100000"/>
               <w:rPr>
-                <w:rFonts w:hint="eastAsia"/>
                 <w:lang w:eastAsia="zh-TW"/>
               </w:rPr>
             </w:pPr>
@@ -2049,28 +2037,7 @@
                 <w:rFonts w:hint="eastAsia"/>
                 <w:lang w:eastAsia="zh-TW"/>
               </w:rPr>
-              <w:t xml:space="preserve">The </w:t>
-            </w:r>
-            <w:r>
-              <w:rPr>
-                <w:rFonts w:hint="eastAsia"/>
-                <w:lang w:eastAsia="zh-TW"/>
-              </w:rPr>
-              <w:t>height will be</w:t>
-            </w:r>
-            <w:r>
-              <w:rPr>
-                <w:rFonts w:hint="eastAsia"/>
-                <w:lang w:eastAsia="zh-TW"/>
-              </w:rPr>
-              <w:t xml:space="preserve"> </w:t>
-            </w:r>
-            <w:r>
-              <w:rPr>
-                <w:rFonts w:hint="eastAsia"/>
-                <w:lang w:eastAsia="zh-TW"/>
-              </w:rPr>
-              <w:t>assigned to the default value 25</w:t>
+              <w:t>The height will be assigned to the default value 25</w:t>
             </w:r>
           </w:p>
         </w:tc>
@@ -2150,7 +2117,6 @@
             <w:pPr>
               <w:spacing w:after="0"/>
               <w:rPr>
-                <w:rFonts w:hint="eastAsia"/>
                 <w:b w:val="0"/>
                 <w:lang w:eastAsia="zh-TW"/>
               </w:rPr>
@@ -2168,7 +2134,6 @@
             <w:pPr>
               <w:spacing w:after="0"/>
               <w:rPr>
-                <w:rFonts w:hint="eastAsia"/>
                 <w:b w:val="0"/>
                 <w:lang w:eastAsia="zh-TW"/>
               </w:rPr>
@@ -2186,7 +2151,6 @@
             <w:pPr>
               <w:spacing w:after="0"/>
               <w:rPr>
-                <w:rFonts w:hint="eastAsia"/>
                 <w:b w:val="0"/>
                 <w:lang w:eastAsia="zh-TW"/>
               </w:rPr>
@@ -2252,7 +2216,6 @@
               <w:spacing w:after="0"/>
               <w:cnfStyle w:val="000000000000"/>
               <w:rPr>
-                <w:rFonts w:hint="eastAsia"/>
                 <w:lang w:eastAsia="zh-TW"/>
               </w:rPr>
             </w:pPr>
@@ -2296,28 +2259,7 @@
                 <w:rFonts w:hint="eastAsia"/>
                 <w:lang w:eastAsia="zh-TW"/>
               </w:rPr>
-              <w:t xml:space="preserve">The </w:t>
-            </w:r>
-            <w:r>
-              <w:rPr>
-                <w:rFonts w:hint="eastAsia"/>
-                <w:lang w:eastAsia="zh-TW"/>
-              </w:rPr>
-              <w:t>height will be</w:t>
-            </w:r>
-            <w:r>
-              <w:rPr>
-                <w:rFonts w:hint="eastAsia"/>
-                <w:lang w:eastAsia="zh-TW"/>
-              </w:rPr>
-              <w:t xml:space="preserve"> </w:t>
-            </w:r>
-            <w:r>
-              <w:rPr>
-                <w:rFonts w:hint="eastAsia"/>
-                <w:lang w:eastAsia="zh-TW"/>
-              </w:rPr>
-              <w:t>assigned to the default value 25</w:t>
+              <w:t>The height will be assigned to the default value 25</w:t>
             </w:r>
           </w:p>
         </w:tc>
@@ -2385,7 +2327,6 @@
     <w:p>
       <w:pPr>
         <w:rPr>
-          <w:rFonts w:hint="eastAsia"/>
           <w:b/>
           <w:bCs/>
           <w:lang w:eastAsia="zh-TW"/>
@@ -2401,7 +2342,7 @@
     </w:p>
     <w:tbl>
       <w:tblPr>
-        <w:tblStyle w:val="a3"/>
+        <w:tblStyle w:val="1"/>
         <w:tblW w:w="0" w:type="auto"/>
         <w:tblLook w:val="04A0"/>
       </w:tblPr>
@@ -2539,7 +2480,6 @@
             <w:pPr>
               <w:spacing w:after="0"/>
               <w:rPr>
-                <w:rFonts w:hint="eastAsia"/>
                 <w:b w:val="0"/>
                 <w:lang w:eastAsia="zh-TW"/>
               </w:rPr>
@@ -2557,7 +2497,6 @@
             <w:pPr>
               <w:spacing w:after="0"/>
               <w:rPr>
-                <w:rFonts w:hint="eastAsia"/>
                 <w:b w:val="0"/>
                 <w:lang w:eastAsia="zh-TW"/>
               </w:rPr>
@@ -2597,7 +2536,6 @@
             <w:pPr>
               <w:spacing w:after="0"/>
               <w:rPr>
-                <w:rFonts w:hint="eastAsia"/>
                 <w:b w:val="0"/>
                 <w:lang w:eastAsia="zh-TW"/>
               </w:rPr>
@@ -2615,7 +2553,6 @@
             <w:pPr>
               <w:spacing w:after="0"/>
               <w:rPr>
-                <w:rFonts w:hint="eastAsia"/>
                 <w:b w:val="0"/>
                 <w:lang w:eastAsia="zh-TW"/>
               </w:rPr>
@@ -2633,7 +2570,6 @@
             <w:pPr>
               <w:spacing w:after="0"/>
               <w:rPr>
-                <w:rFonts w:hint="eastAsia"/>
                 <w:b w:val="0"/>
                 <w:lang w:eastAsia="zh-TW"/>
               </w:rPr>
@@ -2662,7 +2598,6 @@
               <w:spacing w:after="0"/>
               <w:cnfStyle w:val="000000100000"/>
               <w:rPr>
-                <w:rFonts w:hint="eastAsia"/>
                 <w:lang w:eastAsia="zh-TW"/>
               </w:rPr>
             </w:pPr>
@@ -2689,7 +2624,6 @@
               <w:spacing w:after="0"/>
               <w:cnfStyle w:val="000000100000"/>
               <w:rPr>
-                <w:rFonts w:hint="eastAsia"/>
                 <w:lang w:eastAsia="zh-TW"/>
               </w:rPr>
             </w:pPr>
@@ -2716,7 +2650,6 @@
               <w:spacing w:after="0"/>
               <w:cnfStyle w:val="000000100000"/>
               <w:rPr>
-                <w:rFonts w:hint="eastAsia"/>
                 <w:lang w:eastAsia="zh-TW"/>
               </w:rPr>
             </w:pPr>
@@ -2766,7 +2699,6 @@
             <w:pPr>
               <w:spacing w:after="0"/>
               <w:rPr>
-                <w:rFonts w:hint="eastAsia"/>
                 <w:b w:val="0"/>
                 <w:lang w:eastAsia="zh-TW"/>
               </w:rPr>
@@ -2784,7 +2716,6 @@
             <w:pPr>
               <w:spacing w:after="0"/>
               <w:rPr>
-                <w:rFonts w:hint="eastAsia"/>
                 <w:b w:val="0"/>
                 <w:lang w:eastAsia="zh-TW"/>
               </w:rPr>
@@ -2802,7 +2733,6 @@
             <w:pPr>
               <w:spacing w:after="0"/>
               <w:rPr>
-                <w:rFonts w:hint="eastAsia"/>
                 <w:b w:val="0"/>
                 <w:lang w:eastAsia="zh-TW"/>
               </w:rPr>
@@ -2820,7 +2750,6 @@
             <w:pPr>
               <w:spacing w:after="0"/>
               <w:rPr>
-                <w:rFonts w:hint="eastAsia"/>
                 <w:b w:val="0"/>
                 <w:lang w:eastAsia="zh-TW"/>
               </w:rPr>
@@ -2838,7 +2767,6 @@
             <w:pPr>
               <w:spacing w:after="0"/>
               <w:rPr>
-                <w:rFonts w:hint="eastAsia"/>
                 <w:b w:val="0"/>
                 <w:lang w:eastAsia="zh-TW"/>
               </w:rPr>
@@ -2862,7 +2790,6 @@
               <w:spacing w:after="0"/>
               <w:cnfStyle w:val="000000000000"/>
               <w:rPr>
-                <w:rFonts w:hint="eastAsia"/>
                 <w:lang w:eastAsia="zh-TW"/>
               </w:rPr>
             </w:pPr>
@@ -2879,7 +2806,6 @@
               <w:spacing w:after="0"/>
               <w:cnfStyle w:val="000000000000"/>
               <w:rPr>
-                <w:rFonts w:hint="eastAsia"/>
                 <w:lang w:eastAsia="zh-TW"/>
               </w:rPr>
             </w:pPr>
@@ -2894,7 +2820,6 @@
               <w:spacing w:after="0"/>
               <w:cnfStyle w:val="000000000000"/>
               <w:rPr>
-                <w:rFonts w:hint="eastAsia"/>
                 <w:lang w:eastAsia="zh-TW"/>
               </w:rPr>
             </w:pPr>
@@ -2916,7 +2841,6 @@
               <w:spacing w:after="0"/>
               <w:cnfStyle w:val="000000000000"/>
               <w:rPr>
-                <w:rFonts w:hint="eastAsia"/>
                 <w:lang w:eastAsia="zh-TW"/>
               </w:rPr>
             </w:pPr>
@@ -2967,7 +2891,6 @@
     <w:p>
       <w:pPr>
         <w:rPr>
-          <w:rFonts w:hint="eastAsia"/>
           <w:lang w:eastAsia="zh-TW"/>
         </w:rPr>
       </w:pPr>
@@ -2982,7 +2905,7 @@
     </w:p>
     <w:tbl>
       <w:tblPr>
-        <w:tblStyle w:val="a3"/>
+        <w:tblStyle w:val="1"/>
         <w:tblW w:w="0" w:type="auto"/>
         <w:tblBorders>
           <w:top w:val="single" w:sz="4" w:space="0" w:color="auto"/>
@@ -3430,7 +3353,6 @@
             <w:pPr>
               <w:spacing w:after="0"/>
               <w:rPr>
-                <w:rFonts w:hint="eastAsia"/>
                 <w:b w:val="0"/>
                 <w:lang w:eastAsia="zh-TW"/>
               </w:rPr>
@@ -3457,7 +3379,6 @@
             <w:pPr>
               <w:cnfStyle w:val="000000100000"/>
               <w:rPr>
-                <w:rFonts w:hint="eastAsia"/>
                 <w:lang w:eastAsia="zh-TW"/>
               </w:rPr>
             </w:pPr>
@@ -3549,34 +3470,17 @@
             <w:pPr>
               <w:spacing w:after="0"/>
               <w:rPr>
-                <w:rFonts w:hint="eastAsia"/>
-                <w:b w:val="0"/>
-                <w:lang w:eastAsia="zh-TW"/>
-              </w:rPr>
-            </w:pPr>
-            <w:r>
-              <w:rPr>
-                <w:rFonts w:hint="eastAsia"/>
-                <w:b w:val="0"/>
-                <w:lang w:eastAsia="zh-TW"/>
-              </w:rPr>
-              <w:t xml:space="preserve">Get the calculation through toCalculation method </w:t>
-            </w:r>
-            <w:r>
-              <w:rPr>
-                <w:rFonts w:hint="eastAsia"/>
-                <w:b w:val="0"/>
-                <w:lang w:eastAsia="zh-TW"/>
-              </w:rPr>
-              <w:t xml:space="preserve">after </w:t>
-            </w:r>
-            <w:r>
-              <w:rPr>
-                <w:rFonts w:hint="eastAsia"/>
-                <w:b w:val="0"/>
-                <w:lang w:eastAsia="zh-TW"/>
-              </w:rPr>
-              <w:t>placing an obstacle</w:t>
+                <w:b w:val="0"/>
+                <w:lang w:eastAsia="zh-TW"/>
+              </w:rPr>
+            </w:pPr>
+            <w:r>
+              <w:rPr>
+                <w:rFonts w:hint="eastAsia"/>
+                <w:b w:val="0"/>
+                <w:lang w:eastAsia="zh-TW"/>
+              </w:rPr>
+              <w:t>Get the calculation through toCalculation method after placing an obstacle</w:t>
             </w:r>
           </w:p>
         </w:tc>
@@ -3591,7 +3495,6 @@
             <w:pPr>
               <w:cnfStyle w:val="000000000000"/>
               <w:rPr>
-                <w:rFonts w:hint="eastAsia"/>
                 <w:lang w:eastAsia="zh-TW"/>
               </w:rPr>
             </w:pPr>
@@ -3684,42 +3587,17 @@
             <w:pPr>
               <w:spacing w:after="0"/>
               <w:rPr>
-                <w:rFonts w:hint="eastAsia"/>
-                <w:b w:val="0"/>
-                <w:lang w:eastAsia="zh-TW"/>
-              </w:rPr>
-            </w:pPr>
-            <w:r>
-              <w:rPr>
-                <w:rFonts w:hint="eastAsia"/>
-                <w:b w:val="0"/>
-                <w:lang w:eastAsia="zh-TW"/>
-              </w:rPr>
-              <w:t xml:space="preserve">Get the calculation through toCalculation method </w:t>
-            </w:r>
-            <w:r>
-              <w:rPr>
-                <w:rFonts w:hint="eastAsia"/>
-                <w:b w:val="0"/>
-                <w:lang w:eastAsia="zh-TW"/>
-              </w:rPr>
-              <w:t>after</w:t>
-            </w:r>
-            <w:r>
-              <w:rPr>
-                <w:rFonts w:hint="eastAsia"/>
-                <w:b w:val="0"/>
-                <w:lang w:eastAsia="zh-TW"/>
-              </w:rPr>
-              <w:t xml:space="preserve"> placing an obstacle</w:t>
-            </w:r>
-            <w:r>
-              <w:rPr>
-                <w:rFonts w:hint="eastAsia"/>
-                <w:b w:val="0"/>
-                <w:lang w:eastAsia="zh-TW"/>
-              </w:rPr>
-              <w:t xml:space="preserve"> but the distance between the obstacle and center line is longer than 150 meters</w:t>
+                <w:b w:val="0"/>
+                <w:lang w:eastAsia="zh-TW"/>
+              </w:rPr>
+            </w:pPr>
+            <w:r>
+              <w:rPr>
+                <w:rFonts w:hint="eastAsia"/>
+                <w:b w:val="0"/>
+                <w:lang w:eastAsia="zh-TW"/>
+              </w:rPr>
+              <w:t>Get the calculation through toCalculation method after placing an obstacle but the distance between the obstacle and center line is longer than 150 meters</w:t>
             </w:r>
           </w:p>
         </w:tc>
@@ -3735,23 +3613,15 @@
             <w:pPr>
               <w:cnfStyle w:val="000000100000"/>
               <w:rPr>
-                <w:rFonts w:hint="eastAsia"/>
-                <w:lang w:eastAsia="zh-TW"/>
-              </w:rPr>
-            </w:pPr>
-            <w:r>
-              <w:rPr>
-                <w:rFonts w:hint="eastAsia"/>
-                <w:lang w:eastAsia="zh-TW"/>
-              </w:rPr>
-              <w:t xml:space="preserve">Default values of the runway will be returned as </w:t>
-            </w:r>
-            <w:r>
-              <w:rPr>
-                <w:rFonts w:hint="eastAsia"/>
-                <w:lang w:eastAsia="zh-TW"/>
-              </w:rPr>
-              <w:t>it</w:t>
+                <w:lang w:eastAsia="zh-TW"/>
+              </w:rPr>
+            </w:pPr>
+            <w:r>
+              <w:rPr>
+                <w:rFonts w:hint="eastAsia"/>
+                <w:lang w:eastAsia="zh-TW"/>
+              </w:rPr>
+              <w:t>Default values of the runway will be returned as it</w:t>
             </w:r>
             <w:r>
               <w:rPr>
@@ -3838,7 +3708,7 @@
     <w:p/>
     <w:tbl>
       <w:tblPr>
-        <w:tblStyle w:val="a3"/>
+        <w:tblStyle w:val="1"/>
         <w:tblW w:w="0" w:type="auto"/>
         <w:tblBorders>
           <w:top w:val="single" w:sz="4" w:space="0" w:color="auto"/>
@@ -3999,26 +3869,17 @@
             <w:pPr>
               <w:spacing w:after="0"/>
               <w:rPr>
-                <w:rFonts w:hint="eastAsia"/>
-                <w:b w:val="0"/>
-                <w:lang w:eastAsia="zh-TW"/>
-              </w:rPr>
-            </w:pPr>
-            <w:r>
-              <w:rPr>
-                <w:rFonts w:hint="eastAsia"/>
-                <w:b w:val="0"/>
-                <w:lang w:eastAsia="zh-TW"/>
-              </w:rPr>
-              <w:t xml:space="preserve">Get the calculation through toCalculation method </w:t>
-            </w:r>
-            <w:r>
-              <w:rPr>
-                <w:rFonts w:hint="eastAsia"/>
-                <w:b w:val="0"/>
-                <w:lang w:eastAsia="zh-TW"/>
-              </w:rPr>
-              <w:t>removing an obstacle from the runway</w:t>
+                <w:b w:val="0"/>
+                <w:lang w:eastAsia="zh-TW"/>
+              </w:rPr>
+            </w:pPr>
+            <w:r>
+              <w:rPr>
+                <w:rFonts w:hint="eastAsia"/>
+                <w:b w:val="0"/>
+                <w:lang w:eastAsia="zh-TW"/>
+              </w:rPr>
+              <w:t>Get the calculation through toCalculation method removing an obstacle from the runway</w:t>
             </w:r>
           </w:p>
         </w:tc>
@@ -4036,23 +3897,15 @@
             <w:pPr>
               <w:cnfStyle w:val="000000100000"/>
               <w:rPr>
-                <w:rFonts w:hint="eastAsia"/>
-                <w:lang w:eastAsia="zh-TW"/>
-              </w:rPr>
-            </w:pPr>
-            <w:r>
-              <w:rPr>
-                <w:rFonts w:hint="eastAsia"/>
-                <w:lang w:eastAsia="zh-TW"/>
-              </w:rPr>
-              <w:t>Default values of the parameters will</w:t>
-            </w:r>
-            <w:r>
-              <w:rPr>
-                <w:rFonts w:hint="eastAsia"/>
-                <w:lang w:eastAsia="zh-TW"/>
-              </w:rPr>
-              <w:t xml:space="preserve"> be printed on screen</w:t>
+                <w:lang w:eastAsia="zh-TW"/>
+              </w:rPr>
+            </w:pPr>
+            <w:r>
+              <w:rPr>
+                <w:rFonts w:hint="eastAsia"/>
+                <w:lang w:eastAsia="zh-TW"/>
+              </w:rPr>
+              <w:t>Default values of the parameters will be printed on screen</w:t>
             </w:r>
           </w:p>
         </w:tc>
@@ -4143,7 +3996,6 @@
             <w:pPr>
               <w:spacing w:after="0"/>
               <w:rPr>
-                <w:rFonts w:hint="eastAsia"/>
                 <w:b w:val="0"/>
                 <w:lang w:eastAsia="zh-TW"/>
               </w:rPr>
@@ -4161,7 +4013,6 @@
             <w:pPr>
               <w:spacing w:after="0"/>
               <w:rPr>
-                <w:rFonts w:hint="eastAsia"/>
                 <w:b w:val="0"/>
                 <w:lang w:eastAsia="zh-TW"/>
               </w:rPr>
@@ -4179,7 +4030,6 @@
             <w:pPr>
               <w:spacing w:after="0"/>
               <w:rPr>
-                <w:rFonts w:hint="eastAsia"/>
                 <w:b w:val="0"/>
                 <w:lang w:eastAsia="zh-TW"/>
               </w:rPr>
@@ -4197,7 +4047,6 @@
             <w:pPr>
               <w:spacing w:after="0"/>
               <w:rPr>
-                <w:rFonts w:hint="eastAsia"/>
                 <w:b w:val="0"/>
                 <w:lang w:eastAsia="zh-TW"/>
               </w:rPr>
@@ -4215,7 +4064,6 @@
             <w:pPr>
               <w:spacing w:after="0"/>
               <w:rPr>
-                <w:rFonts w:hint="eastAsia"/>
                 <w:b w:val="0"/>
                 <w:lang w:eastAsia="zh-TW"/>
               </w:rPr>
@@ -4233,7 +4081,6 @@
             <w:pPr>
               <w:spacing w:after="0"/>
               <w:rPr>
-                <w:rFonts w:hint="eastAsia"/>
                 <w:b w:val="0"/>
                 <w:lang w:eastAsia="zh-TW"/>
               </w:rPr>
@@ -4258,7 +4105,6 @@
             <w:pPr>
               <w:spacing w:after="0"/>
               <w:rPr>
-                <w:rFonts w:hint="eastAsia"/>
                 <w:b w:val="0"/>
                 <w:lang w:eastAsia="zh-TW"/>
               </w:rPr>
@@ -4283,7 +4129,6 @@
             <w:pPr>
               <w:spacing w:after="0"/>
               <w:rPr>
-                <w:rFonts w:hint="eastAsia"/>
                 <w:b w:val="0"/>
                 <w:lang w:eastAsia="zh-TW"/>
               </w:rPr>
@@ -4311,7 +4156,6 @@
             <w:pPr>
               <w:cnfStyle w:val="000000000000"/>
               <w:rPr>
-                <w:rFonts w:hint="eastAsia"/>
                 <w:lang w:eastAsia="zh-TW"/>
               </w:rPr>
             </w:pPr>
@@ -4337,7 +4181,6 @@
             <w:pPr>
               <w:cnfStyle w:val="000000000000"/>
               <w:rPr>
-                <w:rFonts w:hint="eastAsia"/>
                 <w:lang w:eastAsia="zh-TW"/>
               </w:rPr>
             </w:pPr>
@@ -4363,7 +4206,6 @@
             <w:pPr>
               <w:cnfStyle w:val="000000000000"/>
               <w:rPr>
-                <w:rFonts w:hint="eastAsia"/>
                 <w:lang w:eastAsia="zh-TW"/>
               </w:rPr>
             </w:pPr>
@@ -4412,7 +4254,6 @@
             <w:pPr>
               <w:spacing w:after="0"/>
               <w:rPr>
-                <w:rFonts w:hint="eastAsia"/>
                 <w:b w:val="0"/>
                 <w:lang w:eastAsia="zh-TW"/>
               </w:rPr>
@@ -4439,7 +4280,6 @@
             <w:pPr>
               <w:cnfStyle w:val="000000100000"/>
               <w:rPr>
-                <w:rFonts w:hint="eastAsia"/>
                 <w:lang w:eastAsia="zh-TW"/>
               </w:rPr>
             </w:pPr>
@@ -4464,7 +4304,6 @@
             <w:pPr>
               <w:cnfStyle w:val="000000100000"/>
               <w:rPr>
-                <w:rFonts w:hint="eastAsia"/>
                 <w:lang w:eastAsia="zh-TW"/>
               </w:rPr>
             </w:pPr>
@@ -4489,7 +4328,6 @@
             <w:pPr>
               <w:cnfStyle w:val="000000100000"/>
               <w:rPr>
-                <w:rFonts w:hint="eastAsia"/>
                 <w:lang w:eastAsia="zh-TW"/>
               </w:rPr>
             </w:pPr>
@@ -4530,11 +4368,33 @@
             <w:pPr>
               <w:spacing w:after="0"/>
               <w:rPr>
-                <w:rFonts w:hint="eastAsia"/>
-                <w:b w:val="0"/>
-                <w:lang w:eastAsia="zh-TW"/>
-              </w:rPr>
-            </w:pPr>
+                <w:b w:val="0"/>
+                <w:lang w:eastAsia="zh-TW"/>
+              </w:rPr>
+            </w:pPr>
+            <w:r>
+              <w:rPr>
+                <w:rFonts w:hint="eastAsia"/>
+                <w:b w:val="0"/>
+                <w:lang w:eastAsia="zh-TW"/>
+              </w:rPr>
+              <w:t xml:space="preserve">Place an obstacle, for the landing over the obstacle and taking off towards the </w:t>
+            </w:r>
+            <w:r>
+              <w:rPr>
+                <w:b w:val="0"/>
+                <w:lang w:eastAsia="zh-TW"/>
+              </w:rPr>
+              <w:t>obstacle</w:t>
+            </w:r>
+            <w:r>
+              <w:rPr>
+                <w:rFonts w:hint="eastAsia"/>
+                <w:b w:val="0"/>
+                <w:lang w:eastAsia="zh-TW"/>
+              </w:rPr>
+              <w:t xml:space="preserve"> calculation, the multiplication of the angle of slope and height of obstacle is less than the default RESA. Print the calculations.</w:t>
+            </w:r>
           </w:p>
         </w:tc>
         <w:tc>
@@ -4545,10 +4405,29 @@
             <w:pPr>
               <w:cnfStyle w:val="000000000000"/>
               <w:rPr>
-                <w:rFonts w:hint="eastAsia"/>
-                <w:lang w:eastAsia="zh-TW"/>
-              </w:rPr>
-            </w:pPr>
+                <w:lang w:eastAsia="zh-TW"/>
+              </w:rPr>
+            </w:pPr>
+            <w:r>
+              <w:rPr>
+                <w:rFonts w:hint="eastAsia"/>
+                <w:lang w:eastAsia="zh-TW"/>
+              </w:rPr>
+              <w:t xml:space="preserve">The </w:t>
+            </w:r>
+            <w:r>
+              <w:rPr>
+                <w:lang w:eastAsia="zh-TW"/>
+              </w:rPr>
+              <w:t>multiplication</w:t>
+            </w:r>
+            <w:r>
+              <w:rPr>
+                <w:rFonts w:hint="eastAsia"/>
+                <w:lang w:eastAsia="zh-TW"/>
+              </w:rPr>
+              <w:t xml:space="preserve"> result within the calculation will be replaced by the RESA value</w:t>
+            </w:r>
           </w:p>
         </w:tc>
         <w:tc>
@@ -4559,10 +4438,16 @@
             <w:pPr>
               <w:cnfStyle w:val="000000000000"/>
               <w:rPr>
-                <w:rFonts w:hint="eastAsia"/>
-                <w:lang w:eastAsia="zh-TW"/>
-              </w:rPr>
-            </w:pPr>
+                <w:lang w:eastAsia="zh-TW"/>
+              </w:rPr>
+            </w:pPr>
+            <w:r>
+              <w:rPr>
+                <w:rFonts w:hint="eastAsia"/>
+                <w:lang w:eastAsia="zh-TW"/>
+              </w:rPr>
+              <w:t>As expected</w:t>
+            </w:r>
           </w:p>
         </w:tc>
         <w:tc>
@@ -4573,10 +4458,16 @@
             <w:pPr>
               <w:cnfStyle w:val="000000000000"/>
               <w:rPr>
-                <w:rFonts w:hint="eastAsia"/>
-                <w:lang w:eastAsia="zh-TW"/>
-              </w:rPr>
-            </w:pPr>
+                <w:lang w:eastAsia="zh-TW"/>
+              </w:rPr>
+            </w:pPr>
+            <w:r>
+              <w:rPr>
+                <w:rFonts w:hint="eastAsia"/>
+                <w:lang w:eastAsia="zh-TW"/>
+              </w:rPr>
+              <w:t>Normal</w:t>
+            </w:r>
           </w:p>
         </w:tc>
         <w:tc>
@@ -4856,8 +4747,8 @@
     <w:semiHidden/>
     <w:unhideWhenUsed/>
   </w:style>
-  <w:style w:type="table" w:customStyle="1" w:styleId="a3">
-    <w:name w:val="Light Shading"/>
+  <w:style w:type="table" w:customStyle="1" w:styleId="1">
+    <w:name w:val="淺色網底1"/>
     <w:basedOn w:val="a1"/>
     <w:uiPriority w:val="60"/>
     <w:rsid w:val="002F4F39"/>
@@ -4959,10 +4850,10 @@
       </w:tcPr>
     </w:tblStylePr>
   </w:style>
-  <w:style w:type="paragraph" w:styleId="a4">
+  <w:style w:type="paragraph" w:styleId="a3">
     <w:name w:val="header"/>
     <w:basedOn w:val="a"/>
-    <w:link w:val="a5"/>
+    <w:link w:val="a4"/>
     <w:uiPriority w:val="99"/>
     <w:semiHidden/>
     <w:unhideWhenUsed/>
@@ -4979,10 +4870,10 @@
       <w:szCs w:val="20"/>
     </w:rPr>
   </w:style>
-  <w:style w:type="character" w:customStyle="1" w:styleId="a5">
+  <w:style w:type="character" w:customStyle="1" w:styleId="a4">
     <w:name w:val="頁首 字元"/>
     <w:basedOn w:val="a0"/>
-    <w:link w:val="a4"/>
+    <w:link w:val="a3"/>
     <w:uiPriority w:val="99"/>
     <w:semiHidden/>
     <w:rsid w:val="00D64D1C"/>
@@ -4994,10 +4885,10 @@
       <w:lang w:val="en-GB" w:eastAsia="en-GB"/>
     </w:rPr>
   </w:style>
-  <w:style w:type="paragraph" w:styleId="a6">
+  <w:style w:type="paragraph" w:styleId="a5">
     <w:name w:val="footer"/>
     <w:basedOn w:val="a"/>
-    <w:link w:val="a7"/>
+    <w:link w:val="a6"/>
     <w:uiPriority w:val="99"/>
     <w:semiHidden/>
     <w:unhideWhenUsed/>
@@ -5014,10 +4905,10 @@
       <w:szCs w:val="20"/>
     </w:rPr>
   </w:style>
-  <w:style w:type="character" w:customStyle="1" w:styleId="a7">
+  <w:style w:type="character" w:customStyle="1" w:styleId="a6">
     <w:name w:val="頁尾 字元"/>
     <w:basedOn w:val="a0"/>
-    <w:link w:val="a6"/>
+    <w:link w:val="a5"/>
     <w:uiPriority w:val="99"/>
     <w:semiHidden/>
     <w:rsid w:val="00D64D1C"/>

</xml_diff>